<commit_message>
reorganizing the cartoon folder
</commit_message>
<xml_diff>
--- a/Articles/2024/6-SASS-Or-SCSS/7-Functions/7 Functions.docx
+++ b/Articles/2024/6-SASS-Or-SCSS/7-Functions/7 Functions.docx
@@ -571,7 +571,7 @@
           <w:noProof/>
         </w:rPr>
         <w:drawing>
-          <wp:inline distT="0" distB="0" distL="0" distR="0" wp14:anchorId="3868A95D" wp14:editId="2CE1F7BD">
+          <wp:inline distT="0" distB="0" distL="0" distR="0" wp14:anchorId="3868A95D" wp14:editId="74D6802C">
             <wp:extent cx="2571750" cy="2295525"/>
             <wp:effectExtent l="0" t="0" r="0" b="9525"/>
             <wp:docPr id="2022568608" name="Picture 2"/>
@@ -633,6 +633,19 @@
       <w:r>
         <w:t>-In our illustration above, you will see that our place-holder, which is in the parenthesis in the first line is what we will use for our value. So, the place-holder will be filled in with our value, and both of them will be the same thing.</w:t>
       </w:r>
+      <w:r>
+        <w:t xml:space="preserve"> Basically, that is what all variables are, is just place-holders to hold </w:t>
+      </w:r>
+      <w:r>
+        <w:rPr>
+          <w:rStyle w:val="boldBlueChar"/>
+          <w:rFonts w:eastAsiaTheme="minorHAnsi"/>
+        </w:rPr>
+        <w:t>data</w:t>
+      </w:r>
+      <w:r>
+        <w:t xml:space="preserve"> stuff.</w:t>
+      </w:r>
     </w:p>
     <w:p>
       <w:pPr>
@@ -656,7 +669,6 @@
       </w:pPr>
       <w:bookmarkStart w:id="1" w:name="_Toc162606625"/>
       <w:r>
-        <w:lastRenderedPageBreak/>
         <w:t>What is map-get?</w:t>
       </w:r>
       <w:bookmarkEnd w:id="1"/>
@@ -686,12 +698,16 @@
       <w:r>
         <w:t xml:space="preserve"> pairs, at times this is referred to as </w:t>
       </w:r>
+      <w:proofErr w:type="spellStart"/>
+      <w:proofErr w:type="gramStart"/>
       <w:r>
         <w:rPr>
           <w:rStyle w:val="BigDarkBoldChar"/>
         </w:rPr>
         <w:t>map,key</w:t>
       </w:r>
+      <w:proofErr w:type="spellEnd"/>
+      <w:proofErr w:type="gramEnd"/>
       <w:r>
         <w:t xml:space="preserve">, which can certainly be confusing, to say the least. </w:t>
       </w:r>
@@ -792,7 +808,25 @@
                 <w:sz w:val="28"/>
                 <w:szCs w:val="28"/>
               </w:rPr>
-              <w:t>map-get(map, key)</w:t>
+              <w:t>map-</w:t>
+            </w:r>
+            <w:proofErr w:type="gramStart"/>
+            <w:r>
+              <w:rPr>
+                <w:color w:val="FBE4D5" w:themeColor="accent2" w:themeTint="33"/>
+                <w:sz w:val="28"/>
+                <w:szCs w:val="28"/>
+              </w:rPr>
+              <w:t>get(</w:t>
+            </w:r>
+            <w:proofErr w:type="gramEnd"/>
+            <w:r>
+              <w:rPr>
+                <w:color w:val="FBE4D5" w:themeColor="accent2" w:themeTint="33"/>
+                <w:sz w:val="28"/>
+                <w:szCs w:val="28"/>
+              </w:rPr>
+              <w:t>map, key)</w:t>
             </w:r>
           </w:p>
         </w:tc>
@@ -878,11 +912,23 @@
                 <w:sz w:val="24"/>
                 <w:szCs w:val="24"/>
               </w:rPr>
-              <w:t>map-get</w:t>
+              <w:t>map-</w:t>
+            </w:r>
+            <w:proofErr w:type="gramStart"/>
+            <w:r>
+              <w:rPr>
+                <w:b/>
+                <w:bCs/>
+                <w:color w:val="663300"/>
+                <w:sz w:val="24"/>
+                <w:szCs w:val="24"/>
+              </w:rPr>
+              <w:t>get</w:t>
             </w:r>
             <w:r>
               <w:t>(</w:t>
             </w:r>
+            <w:proofErr w:type="gramEnd"/>
             <w:r>
               <w:rPr>
                 <w:rStyle w:val="BoldMaroonListChar"/>
@@ -934,6 +980,7 @@
       <w:r>
         <w:t xml:space="preserve">Go to your </w:t>
       </w:r>
+      <w:proofErr w:type="spellStart"/>
       <w:r>
         <w:rPr>
           <w:b/>
@@ -943,6 +990,7 @@
         </w:rPr>
         <w:t>main.scss</w:t>
       </w:r>
+      <w:proofErr w:type="spellEnd"/>
       <w:r>
         <w:rPr>
           <w:sz w:val="28"/>
@@ -1051,6 +1099,10 @@
     </w:p>
     <w:p>
       <w:r>
+        <w:rPr>
+          <w:noProof/>
+        </w:rPr>
+        <w:lastRenderedPageBreak/>
         <w:drawing>
           <wp:inline distT="0" distB="0" distL="0" distR="0" wp14:anchorId="569AFD72" wp14:editId="55A0CD32">
             <wp:extent cx="4201111" cy="1086001"/>
@@ -1096,7 +1148,6 @@
     </w:p>
     <w:p>
       <w:r>
-        <w:lastRenderedPageBreak/>
         <w:t>This will be simplifying some of our code, so it does not look so clucky.</w:t>
       </w:r>
     </w:p>
@@ -1189,6 +1240,7 @@
         </w:rPr>
         <w:t> </w:t>
       </w:r>
+      <w:proofErr w:type="gramStart"/>
       <w:r>
         <w:rPr>
           <w:rFonts w:ascii="Consolas" w:eastAsia="Times New Roman" w:hAnsi="Consolas" w:cs="Times New Roman"/>
@@ -1200,6 +1252,7 @@
         </w:rPr>
         <w:t>.main</w:t>
       </w:r>
+      <w:proofErr w:type="gramEnd"/>
       <w:r>
         <w:rPr>
           <w:rFonts w:ascii="Consolas" w:eastAsia="Times New Roman" w:hAnsi="Consolas" w:cs="Times New Roman"/>
@@ -1424,6 +1477,7 @@
         </w:rPr>
         <w:t xml:space="preserve">    </w:t>
       </w:r>
+      <w:proofErr w:type="gramStart"/>
       <w:r>
         <w:rPr>
           <w:rFonts w:ascii="Consolas" w:eastAsia="Times New Roman" w:hAnsi="Consolas" w:cs="Times New Roman"/>
@@ -1433,7 +1487,19 @@
           <w:szCs w:val="21"/>
           <w14:ligatures w14:val="none"/>
         </w:rPr>
-        <w:t>#{&amp;}</w:t>
+        <w:t>#{</w:t>
+      </w:r>
+      <w:proofErr w:type="gramEnd"/>
+      <w:r>
+        <w:rPr>
+          <w:rFonts w:ascii="Consolas" w:eastAsia="Times New Roman" w:hAnsi="Consolas" w:cs="Times New Roman"/>
+          <w:color w:val="9CDCFE"/>
+          <w:kern w:val="0"/>
+          <w:sz w:val="21"/>
+          <w:szCs w:val="21"/>
+          <w14:ligatures w14:val="none"/>
+        </w:rPr>
+        <w:t>&amp;}</w:t>
       </w:r>
       <w:r>
         <w:rPr>
@@ -1485,6 +1551,7 @@
         </w:rPr>
         <w:t xml:space="preserve">        </w:t>
       </w:r>
+      <w:proofErr w:type="spellStart"/>
       <w:r>
         <w:rPr>
           <w:rFonts w:ascii="Consolas" w:eastAsia="Times New Roman" w:hAnsi="Consolas" w:cs="Times New Roman"/>
@@ -1494,7 +1561,19 @@
           <w:szCs w:val="21"/>
           <w14:ligatures w14:val="none"/>
         </w:rPr>
-        <w:t>font-weight</w:t>
+        <w:t>font-</w:t>
+      </w:r>
+      <w:proofErr w:type="gramStart"/>
+      <w:r>
+        <w:rPr>
+          <w:rFonts w:ascii="Consolas" w:eastAsia="Times New Roman" w:hAnsi="Consolas" w:cs="Times New Roman"/>
+          <w:color w:val="9CDCFE"/>
+          <w:kern w:val="0"/>
+          <w:sz w:val="21"/>
+          <w:szCs w:val="21"/>
+          <w14:ligatures w14:val="none"/>
+        </w:rPr>
+        <w:t>weight</w:t>
       </w:r>
       <w:r>
         <w:rPr>
@@ -1518,6 +1597,8 @@
         </w:rPr>
         <w:t>weight</w:t>
       </w:r>
+      <w:proofErr w:type="spellEnd"/>
+      <w:proofErr w:type="gramEnd"/>
       <w:r>
         <w:rPr>
           <w:rFonts w:ascii="Consolas" w:eastAsia="Times New Roman" w:hAnsi="Consolas" w:cs="Times New Roman"/>
@@ -1590,6 +1671,7 @@
         </w:rPr>
         <w:t xml:space="preserve">        </w:t>
       </w:r>
+      <w:proofErr w:type="gramStart"/>
       <w:r>
         <w:rPr>
           <w:rFonts w:ascii="Consolas" w:eastAsia="Times New Roman" w:hAnsi="Consolas" w:cs="Times New Roman"/>
@@ -1612,6 +1694,7 @@
         </w:rPr>
         <w:t>:hover</w:t>
       </w:r>
+      <w:proofErr w:type="gramEnd"/>
       <w:r>
         <w:rPr>
           <w:rFonts w:ascii="Consolas" w:eastAsia="Times New Roman" w:hAnsi="Consolas" w:cs="Times New Roman"/>
@@ -1662,6 +1745,8 @@
         </w:rPr>
         <w:t xml:space="preserve">            </w:t>
       </w:r>
+      <w:proofErr w:type="spellStart"/>
+      <w:proofErr w:type="gramStart"/>
       <w:r>
         <w:rPr>
           <w:rFonts w:ascii="Consolas" w:eastAsia="Times New Roman" w:hAnsi="Consolas" w:cs="Times New Roman"/>
@@ -1695,6 +1780,8 @@
         </w:rPr>
         <w:t>chocolate</w:t>
       </w:r>
+      <w:proofErr w:type="spellEnd"/>
+      <w:proofErr w:type="gramEnd"/>
       <w:r>
         <w:rPr>
           <w:rFonts w:ascii="Consolas" w:eastAsia="Times New Roman" w:hAnsi="Consolas" w:cs="Times New Roman"/>
@@ -1807,7 +1894,6 @@
         <w:rPr>
           <w:noProof/>
         </w:rPr>
-        <w:lastRenderedPageBreak/>
         <w:drawing>
           <wp:inline distT="0" distB="0" distL="0" distR="0" wp14:anchorId="4520E9E0" wp14:editId="3EA13083">
             <wp:extent cx="5943600" cy="636905"/>
@@ -2174,7 +2260,31 @@
           <w:szCs w:val="21"/>
           <w14:ligatures w14:val="none"/>
         </w:rPr>
-        <w:t>"main__p"</w:t>
+        <w:t>"</w:t>
+      </w:r>
+      <w:proofErr w:type="spellStart"/>
+      <w:r>
+        <w:rPr>
+          <w:rFonts w:ascii="Consolas" w:eastAsia="Times New Roman" w:hAnsi="Consolas" w:cs="Times New Roman"/>
+          <w:color w:val="CE9178"/>
+          <w:kern w:val="0"/>
+          <w:sz w:val="21"/>
+          <w:szCs w:val="21"/>
+          <w14:ligatures w14:val="none"/>
+        </w:rPr>
+        <w:t>main__p</w:t>
+      </w:r>
+      <w:proofErr w:type="spellEnd"/>
+      <w:r>
+        <w:rPr>
+          <w:rFonts w:ascii="Consolas" w:eastAsia="Times New Roman" w:hAnsi="Consolas" w:cs="Times New Roman"/>
+          <w:color w:val="CE9178"/>
+          <w:kern w:val="0"/>
+          <w:sz w:val="21"/>
+          <w:szCs w:val="21"/>
+          <w14:ligatures w14:val="none"/>
+        </w:rPr>
+        <w:t>"</w:t>
       </w:r>
       <w:r>
         <w:rPr>
@@ -2196,7 +2306,861 @@
           <w:szCs w:val="21"/>
           <w14:ligatures w14:val="none"/>
         </w:rPr>
-        <w:t>First paragraph in main.Lorem ipsum dolor, sit amet consectetur adipisicing elit. Temporibus rem voluptatum accusantium itaque atque eum rerum velit veniam, ratione architecto, officiis ab impedit ut assumenda quisquam. Ipsum autem laboriosam illum nobis facere, unde ea, aut nesciunt eius, a voluptas non iste consequatur soluta molestiae doloribus quae esse iusto? Vel, id!</w:t>
+        <w:t xml:space="preserve">First paragraph in </w:t>
+      </w:r>
+      <w:proofErr w:type="spellStart"/>
+      <w:proofErr w:type="gramStart"/>
+      <w:r>
+        <w:rPr>
+          <w:rFonts w:ascii="Consolas" w:eastAsia="Times New Roman" w:hAnsi="Consolas" w:cs="Times New Roman"/>
+          <w:color w:val="CCCCCC"/>
+          <w:kern w:val="0"/>
+          <w:sz w:val="21"/>
+          <w:szCs w:val="21"/>
+          <w14:ligatures w14:val="none"/>
+        </w:rPr>
+        <w:t>main.Lorem</w:t>
+      </w:r>
+      <w:proofErr w:type="spellEnd"/>
+      <w:proofErr w:type="gramEnd"/>
+      <w:r>
+        <w:rPr>
+          <w:rFonts w:ascii="Consolas" w:eastAsia="Times New Roman" w:hAnsi="Consolas" w:cs="Times New Roman"/>
+          <w:color w:val="CCCCCC"/>
+          <w:kern w:val="0"/>
+          <w:sz w:val="21"/>
+          <w:szCs w:val="21"/>
+          <w14:ligatures w14:val="none"/>
+        </w:rPr>
+        <w:t xml:space="preserve"> ipsum dolor, sit </w:t>
+      </w:r>
+      <w:proofErr w:type="spellStart"/>
+      <w:r>
+        <w:rPr>
+          <w:rFonts w:ascii="Consolas" w:eastAsia="Times New Roman" w:hAnsi="Consolas" w:cs="Times New Roman"/>
+          <w:color w:val="CCCCCC"/>
+          <w:kern w:val="0"/>
+          <w:sz w:val="21"/>
+          <w:szCs w:val="21"/>
+          <w14:ligatures w14:val="none"/>
+        </w:rPr>
+        <w:t>amet</w:t>
+      </w:r>
+      <w:proofErr w:type="spellEnd"/>
+      <w:r>
+        <w:rPr>
+          <w:rFonts w:ascii="Consolas" w:eastAsia="Times New Roman" w:hAnsi="Consolas" w:cs="Times New Roman"/>
+          <w:color w:val="CCCCCC"/>
+          <w:kern w:val="0"/>
+          <w:sz w:val="21"/>
+          <w:szCs w:val="21"/>
+          <w14:ligatures w14:val="none"/>
+        </w:rPr>
+        <w:t xml:space="preserve"> </w:t>
+      </w:r>
+      <w:proofErr w:type="spellStart"/>
+      <w:r>
+        <w:rPr>
+          <w:rFonts w:ascii="Consolas" w:eastAsia="Times New Roman" w:hAnsi="Consolas" w:cs="Times New Roman"/>
+          <w:color w:val="CCCCCC"/>
+          <w:kern w:val="0"/>
+          <w:sz w:val="21"/>
+          <w:szCs w:val="21"/>
+          <w14:ligatures w14:val="none"/>
+        </w:rPr>
+        <w:t>consectetur</w:t>
+      </w:r>
+      <w:proofErr w:type="spellEnd"/>
+      <w:r>
+        <w:rPr>
+          <w:rFonts w:ascii="Consolas" w:eastAsia="Times New Roman" w:hAnsi="Consolas" w:cs="Times New Roman"/>
+          <w:color w:val="CCCCCC"/>
+          <w:kern w:val="0"/>
+          <w:sz w:val="21"/>
+          <w:szCs w:val="21"/>
+          <w14:ligatures w14:val="none"/>
+        </w:rPr>
+        <w:t xml:space="preserve"> </w:t>
+      </w:r>
+      <w:proofErr w:type="spellStart"/>
+      <w:r>
+        <w:rPr>
+          <w:rFonts w:ascii="Consolas" w:eastAsia="Times New Roman" w:hAnsi="Consolas" w:cs="Times New Roman"/>
+          <w:color w:val="CCCCCC"/>
+          <w:kern w:val="0"/>
+          <w:sz w:val="21"/>
+          <w:szCs w:val="21"/>
+          <w14:ligatures w14:val="none"/>
+        </w:rPr>
+        <w:t>adipisicing</w:t>
+      </w:r>
+      <w:proofErr w:type="spellEnd"/>
+      <w:r>
+        <w:rPr>
+          <w:rFonts w:ascii="Consolas" w:eastAsia="Times New Roman" w:hAnsi="Consolas" w:cs="Times New Roman"/>
+          <w:color w:val="CCCCCC"/>
+          <w:kern w:val="0"/>
+          <w:sz w:val="21"/>
+          <w:szCs w:val="21"/>
+          <w14:ligatures w14:val="none"/>
+        </w:rPr>
+        <w:t xml:space="preserve"> </w:t>
+      </w:r>
+      <w:proofErr w:type="spellStart"/>
+      <w:r>
+        <w:rPr>
+          <w:rFonts w:ascii="Consolas" w:eastAsia="Times New Roman" w:hAnsi="Consolas" w:cs="Times New Roman"/>
+          <w:color w:val="CCCCCC"/>
+          <w:kern w:val="0"/>
+          <w:sz w:val="21"/>
+          <w:szCs w:val="21"/>
+          <w14:ligatures w14:val="none"/>
+        </w:rPr>
+        <w:t>elit</w:t>
+      </w:r>
+      <w:proofErr w:type="spellEnd"/>
+      <w:r>
+        <w:rPr>
+          <w:rFonts w:ascii="Consolas" w:eastAsia="Times New Roman" w:hAnsi="Consolas" w:cs="Times New Roman"/>
+          <w:color w:val="CCCCCC"/>
+          <w:kern w:val="0"/>
+          <w:sz w:val="21"/>
+          <w:szCs w:val="21"/>
+          <w14:ligatures w14:val="none"/>
+        </w:rPr>
+        <w:t xml:space="preserve">. </w:t>
+      </w:r>
+      <w:proofErr w:type="spellStart"/>
+      <w:r>
+        <w:rPr>
+          <w:rFonts w:ascii="Consolas" w:eastAsia="Times New Roman" w:hAnsi="Consolas" w:cs="Times New Roman"/>
+          <w:color w:val="CCCCCC"/>
+          <w:kern w:val="0"/>
+          <w:sz w:val="21"/>
+          <w:szCs w:val="21"/>
+          <w14:ligatures w14:val="none"/>
+        </w:rPr>
+        <w:t>Temporibus</w:t>
+      </w:r>
+      <w:proofErr w:type="spellEnd"/>
+      <w:r>
+        <w:rPr>
+          <w:rFonts w:ascii="Consolas" w:eastAsia="Times New Roman" w:hAnsi="Consolas" w:cs="Times New Roman"/>
+          <w:color w:val="CCCCCC"/>
+          <w:kern w:val="0"/>
+          <w:sz w:val="21"/>
+          <w:szCs w:val="21"/>
+          <w14:ligatures w14:val="none"/>
+        </w:rPr>
+        <w:t xml:space="preserve"> rem </w:t>
+      </w:r>
+      <w:proofErr w:type="spellStart"/>
+      <w:r>
+        <w:rPr>
+          <w:rFonts w:ascii="Consolas" w:eastAsia="Times New Roman" w:hAnsi="Consolas" w:cs="Times New Roman"/>
+          <w:color w:val="CCCCCC"/>
+          <w:kern w:val="0"/>
+          <w:sz w:val="21"/>
+          <w:szCs w:val="21"/>
+          <w14:ligatures w14:val="none"/>
+        </w:rPr>
+        <w:t>voluptatum</w:t>
+      </w:r>
+      <w:proofErr w:type="spellEnd"/>
+      <w:r>
+        <w:rPr>
+          <w:rFonts w:ascii="Consolas" w:eastAsia="Times New Roman" w:hAnsi="Consolas" w:cs="Times New Roman"/>
+          <w:color w:val="CCCCCC"/>
+          <w:kern w:val="0"/>
+          <w:sz w:val="21"/>
+          <w:szCs w:val="21"/>
+          <w14:ligatures w14:val="none"/>
+        </w:rPr>
+        <w:t xml:space="preserve"> </w:t>
+      </w:r>
+      <w:proofErr w:type="spellStart"/>
+      <w:r>
+        <w:rPr>
+          <w:rFonts w:ascii="Consolas" w:eastAsia="Times New Roman" w:hAnsi="Consolas" w:cs="Times New Roman"/>
+          <w:color w:val="CCCCCC"/>
+          <w:kern w:val="0"/>
+          <w:sz w:val="21"/>
+          <w:szCs w:val="21"/>
+          <w14:ligatures w14:val="none"/>
+        </w:rPr>
+        <w:t>accusantium</w:t>
+      </w:r>
+      <w:proofErr w:type="spellEnd"/>
+      <w:r>
+        <w:rPr>
+          <w:rFonts w:ascii="Consolas" w:eastAsia="Times New Roman" w:hAnsi="Consolas" w:cs="Times New Roman"/>
+          <w:color w:val="CCCCCC"/>
+          <w:kern w:val="0"/>
+          <w:sz w:val="21"/>
+          <w:szCs w:val="21"/>
+          <w14:ligatures w14:val="none"/>
+        </w:rPr>
+        <w:t xml:space="preserve"> </w:t>
+      </w:r>
+      <w:proofErr w:type="spellStart"/>
+      <w:r>
+        <w:rPr>
+          <w:rFonts w:ascii="Consolas" w:eastAsia="Times New Roman" w:hAnsi="Consolas" w:cs="Times New Roman"/>
+          <w:color w:val="CCCCCC"/>
+          <w:kern w:val="0"/>
+          <w:sz w:val="21"/>
+          <w:szCs w:val="21"/>
+          <w14:ligatures w14:val="none"/>
+        </w:rPr>
+        <w:t>itaque</w:t>
+      </w:r>
+      <w:proofErr w:type="spellEnd"/>
+      <w:r>
+        <w:rPr>
+          <w:rFonts w:ascii="Consolas" w:eastAsia="Times New Roman" w:hAnsi="Consolas" w:cs="Times New Roman"/>
+          <w:color w:val="CCCCCC"/>
+          <w:kern w:val="0"/>
+          <w:sz w:val="21"/>
+          <w:szCs w:val="21"/>
+          <w14:ligatures w14:val="none"/>
+        </w:rPr>
+        <w:t xml:space="preserve"> </w:t>
+      </w:r>
+      <w:proofErr w:type="spellStart"/>
+      <w:r>
+        <w:rPr>
+          <w:rFonts w:ascii="Consolas" w:eastAsia="Times New Roman" w:hAnsi="Consolas" w:cs="Times New Roman"/>
+          <w:color w:val="CCCCCC"/>
+          <w:kern w:val="0"/>
+          <w:sz w:val="21"/>
+          <w:szCs w:val="21"/>
+          <w14:ligatures w14:val="none"/>
+        </w:rPr>
+        <w:t>atque</w:t>
+      </w:r>
+      <w:proofErr w:type="spellEnd"/>
+      <w:r>
+        <w:rPr>
+          <w:rFonts w:ascii="Consolas" w:eastAsia="Times New Roman" w:hAnsi="Consolas" w:cs="Times New Roman"/>
+          <w:color w:val="CCCCCC"/>
+          <w:kern w:val="0"/>
+          <w:sz w:val="21"/>
+          <w:szCs w:val="21"/>
+          <w14:ligatures w14:val="none"/>
+        </w:rPr>
+        <w:t xml:space="preserve"> </w:t>
+      </w:r>
+      <w:proofErr w:type="spellStart"/>
+      <w:r>
+        <w:rPr>
+          <w:rFonts w:ascii="Consolas" w:eastAsia="Times New Roman" w:hAnsi="Consolas" w:cs="Times New Roman"/>
+          <w:color w:val="CCCCCC"/>
+          <w:kern w:val="0"/>
+          <w:sz w:val="21"/>
+          <w:szCs w:val="21"/>
+          <w14:ligatures w14:val="none"/>
+        </w:rPr>
+        <w:t>eum</w:t>
+      </w:r>
+      <w:proofErr w:type="spellEnd"/>
+      <w:r>
+        <w:rPr>
+          <w:rFonts w:ascii="Consolas" w:eastAsia="Times New Roman" w:hAnsi="Consolas" w:cs="Times New Roman"/>
+          <w:color w:val="CCCCCC"/>
+          <w:kern w:val="0"/>
+          <w:sz w:val="21"/>
+          <w:szCs w:val="21"/>
+          <w14:ligatures w14:val="none"/>
+        </w:rPr>
+        <w:t xml:space="preserve"> rerum </w:t>
+      </w:r>
+      <w:proofErr w:type="spellStart"/>
+      <w:r>
+        <w:rPr>
+          <w:rFonts w:ascii="Consolas" w:eastAsia="Times New Roman" w:hAnsi="Consolas" w:cs="Times New Roman"/>
+          <w:color w:val="CCCCCC"/>
+          <w:kern w:val="0"/>
+          <w:sz w:val="21"/>
+          <w:szCs w:val="21"/>
+          <w14:ligatures w14:val="none"/>
+        </w:rPr>
+        <w:t>velit</w:t>
+      </w:r>
+      <w:proofErr w:type="spellEnd"/>
+      <w:r>
+        <w:rPr>
+          <w:rFonts w:ascii="Consolas" w:eastAsia="Times New Roman" w:hAnsi="Consolas" w:cs="Times New Roman"/>
+          <w:color w:val="CCCCCC"/>
+          <w:kern w:val="0"/>
+          <w:sz w:val="21"/>
+          <w:szCs w:val="21"/>
+          <w14:ligatures w14:val="none"/>
+        </w:rPr>
+        <w:t xml:space="preserve"> </w:t>
+      </w:r>
+      <w:proofErr w:type="spellStart"/>
+      <w:r>
+        <w:rPr>
+          <w:rFonts w:ascii="Consolas" w:eastAsia="Times New Roman" w:hAnsi="Consolas" w:cs="Times New Roman"/>
+          <w:color w:val="CCCCCC"/>
+          <w:kern w:val="0"/>
+          <w:sz w:val="21"/>
+          <w:szCs w:val="21"/>
+          <w14:ligatures w14:val="none"/>
+        </w:rPr>
+        <w:t>veniam</w:t>
+      </w:r>
+      <w:proofErr w:type="spellEnd"/>
+      <w:r>
+        <w:rPr>
+          <w:rFonts w:ascii="Consolas" w:eastAsia="Times New Roman" w:hAnsi="Consolas" w:cs="Times New Roman"/>
+          <w:color w:val="CCCCCC"/>
+          <w:kern w:val="0"/>
+          <w:sz w:val="21"/>
+          <w:szCs w:val="21"/>
+          <w14:ligatures w14:val="none"/>
+        </w:rPr>
+        <w:t xml:space="preserve">, ratione </w:t>
+      </w:r>
+      <w:proofErr w:type="spellStart"/>
+      <w:r>
+        <w:rPr>
+          <w:rFonts w:ascii="Consolas" w:eastAsia="Times New Roman" w:hAnsi="Consolas" w:cs="Times New Roman"/>
+          <w:color w:val="CCCCCC"/>
+          <w:kern w:val="0"/>
+          <w:sz w:val="21"/>
+          <w:szCs w:val="21"/>
+          <w14:ligatures w14:val="none"/>
+        </w:rPr>
+        <w:t>architecto</w:t>
+      </w:r>
+      <w:proofErr w:type="spellEnd"/>
+      <w:r>
+        <w:rPr>
+          <w:rFonts w:ascii="Consolas" w:eastAsia="Times New Roman" w:hAnsi="Consolas" w:cs="Times New Roman"/>
+          <w:color w:val="CCCCCC"/>
+          <w:kern w:val="0"/>
+          <w:sz w:val="21"/>
+          <w:szCs w:val="21"/>
+          <w14:ligatures w14:val="none"/>
+        </w:rPr>
+        <w:t xml:space="preserve">, </w:t>
+      </w:r>
+      <w:proofErr w:type="spellStart"/>
+      <w:r>
+        <w:rPr>
+          <w:rFonts w:ascii="Consolas" w:eastAsia="Times New Roman" w:hAnsi="Consolas" w:cs="Times New Roman"/>
+          <w:color w:val="CCCCCC"/>
+          <w:kern w:val="0"/>
+          <w:sz w:val="21"/>
+          <w:szCs w:val="21"/>
+          <w14:ligatures w14:val="none"/>
+        </w:rPr>
+        <w:t>officiis</w:t>
+      </w:r>
+      <w:proofErr w:type="spellEnd"/>
+      <w:r>
+        <w:rPr>
+          <w:rFonts w:ascii="Consolas" w:eastAsia="Times New Roman" w:hAnsi="Consolas" w:cs="Times New Roman"/>
+          <w:color w:val="CCCCCC"/>
+          <w:kern w:val="0"/>
+          <w:sz w:val="21"/>
+          <w:szCs w:val="21"/>
+          <w14:ligatures w14:val="none"/>
+        </w:rPr>
+        <w:t xml:space="preserve"> ab </w:t>
+      </w:r>
+      <w:proofErr w:type="spellStart"/>
+      <w:r>
+        <w:rPr>
+          <w:rFonts w:ascii="Consolas" w:eastAsia="Times New Roman" w:hAnsi="Consolas" w:cs="Times New Roman"/>
+          <w:color w:val="CCCCCC"/>
+          <w:kern w:val="0"/>
+          <w:sz w:val="21"/>
+          <w:szCs w:val="21"/>
+          <w14:ligatures w14:val="none"/>
+        </w:rPr>
+        <w:t>impedit</w:t>
+      </w:r>
+      <w:proofErr w:type="spellEnd"/>
+      <w:r>
+        <w:rPr>
+          <w:rFonts w:ascii="Consolas" w:eastAsia="Times New Roman" w:hAnsi="Consolas" w:cs="Times New Roman"/>
+          <w:color w:val="CCCCCC"/>
+          <w:kern w:val="0"/>
+          <w:sz w:val="21"/>
+          <w:szCs w:val="21"/>
+          <w14:ligatures w14:val="none"/>
+        </w:rPr>
+        <w:t xml:space="preserve"> </w:t>
+      </w:r>
+      <w:proofErr w:type="spellStart"/>
+      <w:r>
+        <w:rPr>
+          <w:rFonts w:ascii="Consolas" w:eastAsia="Times New Roman" w:hAnsi="Consolas" w:cs="Times New Roman"/>
+          <w:color w:val="CCCCCC"/>
+          <w:kern w:val="0"/>
+          <w:sz w:val="21"/>
+          <w:szCs w:val="21"/>
+          <w14:ligatures w14:val="none"/>
+        </w:rPr>
+        <w:t>ut</w:t>
+      </w:r>
+      <w:proofErr w:type="spellEnd"/>
+      <w:r>
+        <w:rPr>
+          <w:rFonts w:ascii="Consolas" w:eastAsia="Times New Roman" w:hAnsi="Consolas" w:cs="Times New Roman"/>
+          <w:color w:val="CCCCCC"/>
+          <w:kern w:val="0"/>
+          <w:sz w:val="21"/>
+          <w:szCs w:val="21"/>
+          <w14:ligatures w14:val="none"/>
+        </w:rPr>
+        <w:t xml:space="preserve"> </w:t>
+      </w:r>
+      <w:proofErr w:type="spellStart"/>
+      <w:r>
+        <w:rPr>
+          <w:rFonts w:ascii="Consolas" w:eastAsia="Times New Roman" w:hAnsi="Consolas" w:cs="Times New Roman"/>
+          <w:color w:val="CCCCCC"/>
+          <w:kern w:val="0"/>
+          <w:sz w:val="21"/>
+          <w:szCs w:val="21"/>
+          <w14:ligatures w14:val="none"/>
+        </w:rPr>
+        <w:t>assumenda</w:t>
+      </w:r>
+      <w:proofErr w:type="spellEnd"/>
+      <w:r>
+        <w:rPr>
+          <w:rFonts w:ascii="Consolas" w:eastAsia="Times New Roman" w:hAnsi="Consolas" w:cs="Times New Roman"/>
+          <w:color w:val="CCCCCC"/>
+          <w:kern w:val="0"/>
+          <w:sz w:val="21"/>
+          <w:szCs w:val="21"/>
+          <w14:ligatures w14:val="none"/>
+        </w:rPr>
+        <w:t xml:space="preserve"> </w:t>
+      </w:r>
+      <w:proofErr w:type="spellStart"/>
+      <w:r>
+        <w:rPr>
+          <w:rFonts w:ascii="Consolas" w:eastAsia="Times New Roman" w:hAnsi="Consolas" w:cs="Times New Roman"/>
+          <w:color w:val="CCCCCC"/>
+          <w:kern w:val="0"/>
+          <w:sz w:val="21"/>
+          <w:szCs w:val="21"/>
+          <w14:ligatures w14:val="none"/>
+        </w:rPr>
+        <w:t>quisquam</w:t>
+      </w:r>
+      <w:proofErr w:type="spellEnd"/>
+      <w:r>
+        <w:rPr>
+          <w:rFonts w:ascii="Consolas" w:eastAsia="Times New Roman" w:hAnsi="Consolas" w:cs="Times New Roman"/>
+          <w:color w:val="CCCCCC"/>
+          <w:kern w:val="0"/>
+          <w:sz w:val="21"/>
+          <w:szCs w:val="21"/>
+          <w14:ligatures w14:val="none"/>
+        </w:rPr>
+        <w:t xml:space="preserve">. Ipsum autem </w:t>
+      </w:r>
+      <w:proofErr w:type="spellStart"/>
+      <w:r>
+        <w:rPr>
+          <w:rFonts w:ascii="Consolas" w:eastAsia="Times New Roman" w:hAnsi="Consolas" w:cs="Times New Roman"/>
+          <w:color w:val="CCCCCC"/>
+          <w:kern w:val="0"/>
+          <w:sz w:val="21"/>
+          <w:szCs w:val="21"/>
+          <w14:ligatures w14:val="none"/>
+        </w:rPr>
+        <w:t>laboriosam</w:t>
+      </w:r>
+      <w:proofErr w:type="spellEnd"/>
+      <w:r>
+        <w:rPr>
+          <w:rFonts w:ascii="Consolas" w:eastAsia="Times New Roman" w:hAnsi="Consolas" w:cs="Times New Roman"/>
+          <w:color w:val="CCCCCC"/>
+          <w:kern w:val="0"/>
+          <w:sz w:val="21"/>
+          <w:szCs w:val="21"/>
+          <w14:ligatures w14:val="none"/>
+        </w:rPr>
+        <w:t xml:space="preserve"> illum nobis </w:t>
+      </w:r>
+      <w:proofErr w:type="spellStart"/>
+      <w:r>
+        <w:rPr>
+          <w:rFonts w:ascii="Consolas" w:eastAsia="Times New Roman" w:hAnsi="Consolas" w:cs="Times New Roman"/>
+          <w:color w:val="CCCCCC"/>
+          <w:kern w:val="0"/>
+          <w:sz w:val="21"/>
+          <w:szCs w:val="21"/>
+          <w14:ligatures w14:val="none"/>
+        </w:rPr>
+        <w:t>facere</w:t>
+      </w:r>
+      <w:proofErr w:type="spellEnd"/>
+      <w:r>
+        <w:rPr>
+          <w:rFonts w:ascii="Consolas" w:eastAsia="Times New Roman" w:hAnsi="Consolas" w:cs="Times New Roman"/>
+          <w:color w:val="CCCCCC"/>
+          <w:kern w:val="0"/>
+          <w:sz w:val="21"/>
+          <w:szCs w:val="21"/>
+          <w14:ligatures w14:val="none"/>
+        </w:rPr>
+        <w:t xml:space="preserve">, </w:t>
+      </w:r>
+      <w:proofErr w:type="spellStart"/>
+      <w:r>
+        <w:rPr>
+          <w:rFonts w:ascii="Consolas" w:eastAsia="Times New Roman" w:hAnsi="Consolas" w:cs="Times New Roman"/>
+          <w:color w:val="CCCCCC"/>
+          <w:kern w:val="0"/>
+          <w:sz w:val="21"/>
+          <w:szCs w:val="21"/>
+          <w14:ligatures w14:val="none"/>
+        </w:rPr>
+        <w:t>unde</w:t>
+      </w:r>
+      <w:proofErr w:type="spellEnd"/>
+      <w:r>
+        <w:rPr>
+          <w:rFonts w:ascii="Consolas" w:eastAsia="Times New Roman" w:hAnsi="Consolas" w:cs="Times New Roman"/>
+          <w:color w:val="CCCCCC"/>
+          <w:kern w:val="0"/>
+          <w:sz w:val="21"/>
+          <w:szCs w:val="21"/>
+          <w14:ligatures w14:val="none"/>
+        </w:rPr>
+        <w:t xml:space="preserve"> </w:t>
+      </w:r>
+      <w:proofErr w:type="spellStart"/>
+      <w:r>
+        <w:rPr>
+          <w:rFonts w:ascii="Consolas" w:eastAsia="Times New Roman" w:hAnsi="Consolas" w:cs="Times New Roman"/>
+          <w:color w:val="CCCCCC"/>
+          <w:kern w:val="0"/>
+          <w:sz w:val="21"/>
+          <w:szCs w:val="21"/>
+          <w14:ligatures w14:val="none"/>
+        </w:rPr>
+        <w:t>ea</w:t>
+      </w:r>
+      <w:proofErr w:type="spellEnd"/>
+      <w:r>
+        <w:rPr>
+          <w:rFonts w:ascii="Consolas" w:eastAsia="Times New Roman" w:hAnsi="Consolas" w:cs="Times New Roman"/>
+          <w:color w:val="CCCCCC"/>
+          <w:kern w:val="0"/>
+          <w:sz w:val="21"/>
+          <w:szCs w:val="21"/>
+          <w14:ligatures w14:val="none"/>
+        </w:rPr>
+        <w:t xml:space="preserve">, </w:t>
+      </w:r>
+      <w:proofErr w:type="spellStart"/>
+      <w:r>
+        <w:rPr>
+          <w:rFonts w:ascii="Consolas" w:eastAsia="Times New Roman" w:hAnsi="Consolas" w:cs="Times New Roman"/>
+          <w:color w:val="CCCCCC"/>
+          <w:kern w:val="0"/>
+          <w:sz w:val="21"/>
+          <w:szCs w:val="21"/>
+          <w14:ligatures w14:val="none"/>
+        </w:rPr>
+        <w:t>aut</w:t>
+      </w:r>
+      <w:proofErr w:type="spellEnd"/>
+      <w:r>
+        <w:rPr>
+          <w:rFonts w:ascii="Consolas" w:eastAsia="Times New Roman" w:hAnsi="Consolas" w:cs="Times New Roman"/>
+          <w:color w:val="CCCCCC"/>
+          <w:kern w:val="0"/>
+          <w:sz w:val="21"/>
+          <w:szCs w:val="21"/>
+          <w14:ligatures w14:val="none"/>
+        </w:rPr>
+        <w:t xml:space="preserve"> </w:t>
+      </w:r>
+      <w:proofErr w:type="spellStart"/>
+      <w:r>
+        <w:rPr>
+          <w:rFonts w:ascii="Consolas" w:eastAsia="Times New Roman" w:hAnsi="Consolas" w:cs="Times New Roman"/>
+          <w:color w:val="CCCCCC"/>
+          <w:kern w:val="0"/>
+          <w:sz w:val="21"/>
+          <w:szCs w:val="21"/>
+          <w14:ligatures w14:val="none"/>
+        </w:rPr>
+        <w:t>nesciunt</w:t>
+      </w:r>
+      <w:proofErr w:type="spellEnd"/>
+      <w:r>
+        <w:rPr>
+          <w:rFonts w:ascii="Consolas" w:eastAsia="Times New Roman" w:hAnsi="Consolas" w:cs="Times New Roman"/>
+          <w:color w:val="CCCCCC"/>
+          <w:kern w:val="0"/>
+          <w:sz w:val="21"/>
+          <w:szCs w:val="21"/>
+          <w14:ligatures w14:val="none"/>
+        </w:rPr>
+        <w:t xml:space="preserve"> </w:t>
+      </w:r>
+      <w:proofErr w:type="spellStart"/>
+      <w:r>
+        <w:rPr>
+          <w:rFonts w:ascii="Consolas" w:eastAsia="Times New Roman" w:hAnsi="Consolas" w:cs="Times New Roman"/>
+          <w:color w:val="CCCCCC"/>
+          <w:kern w:val="0"/>
+          <w:sz w:val="21"/>
+          <w:szCs w:val="21"/>
+          <w14:ligatures w14:val="none"/>
+        </w:rPr>
+        <w:t>eius</w:t>
+      </w:r>
+      <w:proofErr w:type="spellEnd"/>
+      <w:r>
+        <w:rPr>
+          <w:rFonts w:ascii="Consolas" w:eastAsia="Times New Roman" w:hAnsi="Consolas" w:cs="Times New Roman"/>
+          <w:color w:val="CCCCCC"/>
+          <w:kern w:val="0"/>
+          <w:sz w:val="21"/>
+          <w:szCs w:val="21"/>
+          <w14:ligatures w14:val="none"/>
+        </w:rPr>
+        <w:t xml:space="preserve">, a </w:t>
+      </w:r>
+      <w:proofErr w:type="spellStart"/>
+      <w:r>
+        <w:rPr>
+          <w:rFonts w:ascii="Consolas" w:eastAsia="Times New Roman" w:hAnsi="Consolas" w:cs="Times New Roman"/>
+          <w:color w:val="CCCCCC"/>
+          <w:kern w:val="0"/>
+          <w:sz w:val="21"/>
+          <w:szCs w:val="21"/>
+          <w14:ligatures w14:val="none"/>
+        </w:rPr>
+        <w:t>voluptas</w:t>
+      </w:r>
+      <w:proofErr w:type="spellEnd"/>
+      <w:r>
+        <w:rPr>
+          <w:rFonts w:ascii="Consolas" w:eastAsia="Times New Roman" w:hAnsi="Consolas" w:cs="Times New Roman"/>
+          <w:color w:val="CCCCCC"/>
+          <w:kern w:val="0"/>
+          <w:sz w:val="21"/>
+          <w:szCs w:val="21"/>
+          <w14:ligatures w14:val="none"/>
+        </w:rPr>
+        <w:t xml:space="preserve"> non </w:t>
+      </w:r>
+      <w:proofErr w:type="spellStart"/>
+      <w:r>
+        <w:rPr>
+          <w:rFonts w:ascii="Consolas" w:eastAsia="Times New Roman" w:hAnsi="Consolas" w:cs="Times New Roman"/>
+          <w:color w:val="CCCCCC"/>
+          <w:kern w:val="0"/>
+          <w:sz w:val="21"/>
+          <w:szCs w:val="21"/>
+          <w14:ligatures w14:val="none"/>
+        </w:rPr>
+        <w:t>iste</w:t>
+      </w:r>
+      <w:proofErr w:type="spellEnd"/>
+      <w:r>
+        <w:rPr>
+          <w:rFonts w:ascii="Consolas" w:eastAsia="Times New Roman" w:hAnsi="Consolas" w:cs="Times New Roman"/>
+          <w:color w:val="CCCCCC"/>
+          <w:kern w:val="0"/>
+          <w:sz w:val="21"/>
+          <w:szCs w:val="21"/>
+          <w14:ligatures w14:val="none"/>
+        </w:rPr>
+        <w:t xml:space="preserve"> </w:t>
+      </w:r>
+      <w:proofErr w:type="spellStart"/>
+      <w:r>
+        <w:rPr>
+          <w:rFonts w:ascii="Consolas" w:eastAsia="Times New Roman" w:hAnsi="Consolas" w:cs="Times New Roman"/>
+          <w:color w:val="CCCCCC"/>
+          <w:kern w:val="0"/>
+          <w:sz w:val="21"/>
+          <w:szCs w:val="21"/>
+          <w14:ligatures w14:val="none"/>
+        </w:rPr>
+        <w:t>consequatur</w:t>
+      </w:r>
+      <w:proofErr w:type="spellEnd"/>
+      <w:r>
+        <w:rPr>
+          <w:rFonts w:ascii="Consolas" w:eastAsia="Times New Roman" w:hAnsi="Consolas" w:cs="Times New Roman"/>
+          <w:color w:val="CCCCCC"/>
+          <w:kern w:val="0"/>
+          <w:sz w:val="21"/>
+          <w:szCs w:val="21"/>
+          <w14:ligatures w14:val="none"/>
+        </w:rPr>
+        <w:t xml:space="preserve"> </w:t>
+      </w:r>
+      <w:proofErr w:type="spellStart"/>
+      <w:r>
+        <w:rPr>
+          <w:rFonts w:ascii="Consolas" w:eastAsia="Times New Roman" w:hAnsi="Consolas" w:cs="Times New Roman"/>
+          <w:color w:val="CCCCCC"/>
+          <w:kern w:val="0"/>
+          <w:sz w:val="21"/>
+          <w:szCs w:val="21"/>
+          <w14:ligatures w14:val="none"/>
+        </w:rPr>
+        <w:t>soluta</w:t>
+      </w:r>
+      <w:proofErr w:type="spellEnd"/>
+      <w:r>
+        <w:rPr>
+          <w:rFonts w:ascii="Consolas" w:eastAsia="Times New Roman" w:hAnsi="Consolas" w:cs="Times New Roman"/>
+          <w:color w:val="CCCCCC"/>
+          <w:kern w:val="0"/>
+          <w:sz w:val="21"/>
+          <w:szCs w:val="21"/>
+          <w14:ligatures w14:val="none"/>
+        </w:rPr>
+        <w:t xml:space="preserve"> </w:t>
+      </w:r>
+      <w:proofErr w:type="spellStart"/>
+      <w:r>
+        <w:rPr>
+          <w:rFonts w:ascii="Consolas" w:eastAsia="Times New Roman" w:hAnsi="Consolas" w:cs="Times New Roman"/>
+          <w:color w:val="CCCCCC"/>
+          <w:kern w:val="0"/>
+          <w:sz w:val="21"/>
+          <w:szCs w:val="21"/>
+          <w14:ligatures w14:val="none"/>
+        </w:rPr>
+        <w:t>molestiae</w:t>
+      </w:r>
+      <w:proofErr w:type="spellEnd"/>
+      <w:r>
+        <w:rPr>
+          <w:rFonts w:ascii="Consolas" w:eastAsia="Times New Roman" w:hAnsi="Consolas" w:cs="Times New Roman"/>
+          <w:color w:val="CCCCCC"/>
+          <w:kern w:val="0"/>
+          <w:sz w:val="21"/>
+          <w:szCs w:val="21"/>
+          <w14:ligatures w14:val="none"/>
+        </w:rPr>
+        <w:t xml:space="preserve"> </w:t>
+      </w:r>
+      <w:proofErr w:type="spellStart"/>
+      <w:r>
+        <w:rPr>
+          <w:rFonts w:ascii="Consolas" w:eastAsia="Times New Roman" w:hAnsi="Consolas" w:cs="Times New Roman"/>
+          <w:color w:val="CCCCCC"/>
+          <w:kern w:val="0"/>
+          <w:sz w:val="21"/>
+          <w:szCs w:val="21"/>
+          <w14:ligatures w14:val="none"/>
+        </w:rPr>
+        <w:t>doloribus</w:t>
+      </w:r>
+      <w:proofErr w:type="spellEnd"/>
+      <w:r>
+        <w:rPr>
+          <w:rFonts w:ascii="Consolas" w:eastAsia="Times New Roman" w:hAnsi="Consolas" w:cs="Times New Roman"/>
+          <w:color w:val="CCCCCC"/>
+          <w:kern w:val="0"/>
+          <w:sz w:val="21"/>
+          <w:szCs w:val="21"/>
+          <w14:ligatures w14:val="none"/>
+        </w:rPr>
+        <w:t xml:space="preserve"> </w:t>
+      </w:r>
+      <w:proofErr w:type="spellStart"/>
+      <w:r>
+        <w:rPr>
+          <w:rFonts w:ascii="Consolas" w:eastAsia="Times New Roman" w:hAnsi="Consolas" w:cs="Times New Roman"/>
+          <w:color w:val="CCCCCC"/>
+          <w:kern w:val="0"/>
+          <w:sz w:val="21"/>
+          <w:szCs w:val="21"/>
+          <w14:ligatures w14:val="none"/>
+        </w:rPr>
+        <w:t>quae</w:t>
+      </w:r>
+      <w:proofErr w:type="spellEnd"/>
+      <w:r>
+        <w:rPr>
+          <w:rFonts w:ascii="Consolas" w:eastAsia="Times New Roman" w:hAnsi="Consolas" w:cs="Times New Roman"/>
+          <w:color w:val="CCCCCC"/>
+          <w:kern w:val="0"/>
+          <w:sz w:val="21"/>
+          <w:szCs w:val="21"/>
+          <w14:ligatures w14:val="none"/>
+        </w:rPr>
+        <w:t xml:space="preserve"> </w:t>
+      </w:r>
+      <w:proofErr w:type="spellStart"/>
+      <w:r>
+        <w:rPr>
+          <w:rFonts w:ascii="Consolas" w:eastAsia="Times New Roman" w:hAnsi="Consolas" w:cs="Times New Roman"/>
+          <w:color w:val="CCCCCC"/>
+          <w:kern w:val="0"/>
+          <w:sz w:val="21"/>
+          <w:szCs w:val="21"/>
+          <w14:ligatures w14:val="none"/>
+        </w:rPr>
+        <w:t>esse</w:t>
+      </w:r>
+      <w:proofErr w:type="spellEnd"/>
+      <w:r>
+        <w:rPr>
+          <w:rFonts w:ascii="Consolas" w:eastAsia="Times New Roman" w:hAnsi="Consolas" w:cs="Times New Roman"/>
+          <w:color w:val="CCCCCC"/>
+          <w:kern w:val="0"/>
+          <w:sz w:val="21"/>
+          <w:szCs w:val="21"/>
+          <w14:ligatures w14:val="none"/>
+        </w:rPr>
+        <w:t xml:space="preserve"> </w:t>
+      </w:r>
+      <w:proofErr w:type="spellStart"/>
+      <w:r>
+        <w:rPr>
+          <w:rFonts w:ascii="Consolas" w:eastAsia="Times New Roman" w:hAnsi="Consolas" w:cs="Times New Roman"/>
+          <w:color w:val="CCCCCC"/>
+          <w:kern w:val="0"/>
+          <w:sz w:val="21"/>
+          <w:szCs w:val="21"/>
+          <w14:ligatures w14:val="none"/>
+        </w:rPr>
+        <w:t>iusto</w:t>
+      </w:r>
+      <w:proofErr w:type="spellEnd"/>
+      <w:r>
+        <w:rPr>
+          <w:rFonts w:ascii="Consolas" w:eastAsia="Times New Roman" w:hAnsi="Consolas" w:cs="Times New Roman"/>
+          <w:color w:val="CCCCCC"/>
+          <w:kern w:val="0"/>
+          <w:sz w:val="21"/>
+          <w:szCs w:val="21"/>
+          <w14:ligatures w14:val="none"/>
+        </w:rPr>
+        <w:t xml:space="preserve">? Vel, </w:t>
+      </w:r>
+      <w:proofErr w:type="gramStart"/>
+      <w:r>
+        <w:rPr>
+          <w:rFonts w:ascii="Consolas" w:eastAsia="Times New Roman" w:hAnsi="Consolas" w:cs="Times New Roman"/>
+          <w:color w:val="CCCCCC"/>
+          <w:kern w:val="0"/>
+          <w:sz w:val="21"/>
+          <w:szCs w:val="21"/>
+          <w14:ligatures w14:val="none"/>
+        </w:rPr>
+        <w:t>id!</w:t>
       </w:r>
       <w:r>
         <w:rPr>
@@ -2207,7 +3171,19 @@
           <w:szCs w:val="21"/>
           <w14:ligatures w14:val="none"/>
         </w:rPr>
-        <w:t>&lt;/</w:t>
+        <w:t>&lt;</w:t>
+      </w:r>
+      <w:proofErr w:type="gramEnd"/>
+      <w:r>
+        <w:rPr>
+          <w:rFonts w:ascii="Consolas" w:eastAsia="Times New Roman" w:hAnsi="Consolas" w:cs="Times New Roman"/>
+          <w:color w:val="808080"/>
+          <w:kern w:val="0"/>
+          <w:sz w:val="21"/>
+          <w:szCs w:val="21"/>
+          <w14:ligatures w14:val="none"/>
+        </w:rPr>
+        <w:t>/</w:t>
       </w:r>
       <w:r>
         <w:rPr>
@@ -2323,7 +3299,31 @@
           <w:szCs w:val="21"/>
           <w14:ligatures w14:val="none"/>
         </w:rPr>
-        <w:t>"main__p"</w:t>
+        <w:t>"</w:t>
+      </w:r>
+      <w:proofErr w:type="spellStart"/>
+      <w:r>
+        <w:rPr>
+          <w:rFonts w:ascii="Consolas" w:eastAsia="Times New Roman" w:hAnsi="Consolas" w:cs="Times New Roman"/>
+          <w:color w:val="CE9178"/>
+          <w:kern w:val="0"/>
+          <w:sz w:val="21"/>
+          <w:szCs w:val="21"/>
+          <w14:ligatures w14:val="none"/>
+        </w:rPr>
+        <w:t>main__p</w:t>
+      </w:r>
+      <w:proofErr w:type="spellEnd"/>
+      <w:r>
+        <w:rPr>
+          <w:rFonts w:ascii="Consolas" w:eastAsia="Times New Roman" w:hAnsi="Consolas" w:cs="Times New Roman"/>
+          <w:color w:val="CE9178"/>
+          <w:kern w:val="0"/>
+          <w:sz w:val="21"/>
+          <w:szCs w:val="21"/>
+          <w14:ligatures w14:val="none"/>
+        </w:rPr>
+        <w:t>"</w:t>
       </w:r>
       <w:r>
         <w:rPr>
@@ -2345,7 +3345,862 @@
           <w:szCs w:val="21"/>
           <w14:ligatures w14:val="none"/>
         </w:rPr>
-        <w:t>First paragraph in main.Lorem ipsum dolor, sit amet consectetur adipisicing elit. Temporibus rem voluptatum accusantium itaque atque eum rerum velit veniam, ratione architecto, officiis ab impedit ut assumenda quisquam. Ipsum autem laboriosam illum nobis facere, unde ea, aut nesciunt eius, a voluptas non iste consequatur soluta molestiae doloribus quae esse iusto? Vel, id!</w:t>
+        <w:t xml:space="preserve">First paragraph in </w:t>
+      </w:r>
+      <w:proofErr w:type="spellStart"/>
+      <w:proofErr w:type="gramStart"/>
+      <w:r>
+        <w:rPr>
+          <w:rFonts w:ascii="Consolas" w:eastAsia="Times New Roman" w:hAnsi="Consolas" w:cs="Times New Roman"/>
+          <w:color w:val="CCCCCC"/>
+          <w:kern w:val="0"/>
+          <w:sz w:val="21"/>
+          <w:szCs w:val="21"/>
+          <w14:ligatures w14:val="none"/>
+        </w:rPr>
+        <w:t>main.Lorem</w:t>
+      </w:r>
+      <w:proofErr w:type="spellEnd"/>
+      <w:proofErr w:type="gramEnd"/>
+      <w:r>
+        <w:rPr>
+          <w:rFonts w:ascii="Consolas" w:eastAsia="Times New Roman" w:hAnsi="Consolas" w:cs="Times New Roman"/>
+          <w:color w:val="CCCCCC"/>
+          <w:kern w:val="0"/>
+          <w:sz w:val="21"/>
+          <w:szCs w:val="21"/>
+          <w14:ligatures w14:val="none"/>
+        </w:rPr>
+        <w:t xml:space="preserve"> ipsum dolor, sit </w:t>
+      </w:r>
+      <w:proofErr w:type="spellStart"/>
+      <w:r>
+        <w:rPr>
+          <w:rFonts w:ascii="Consolas" w:eastAsia="Times New Roman" w:hAnsi="Consolas" w:cs="Times New Roman"/>
+          <w:color w:val="CCCCCC"/>
+          <w:kern w:val="0"/>
+          <w:sz w:val="21"/>
+          <w:szCs w:val="21"/>
+          <w14:ligatures w14:val="none"/>
+        </w:rPr>
+        <w:t>amet</w:t>
+      </w:r>
+      <w:proofErr w:type="spellEnd"/>
+      <w:r>
+        <w:rPr>
+          <w:rFonts w:ascii="Consolas" w:eastAsia="Times New Roman" w:hAnsi="Consolas" w:cs="Times New Roman"/>
+          <w:color w:val="CCCCCC"/>
+          <w:kern w:val="0"/>
+          <w:sz w:val="21"/>
+          <w:szCs w:val="21"/>
+          <w14:ligatures w14:val="none"/>
+        </w:rPr>
+        <w:t xml:space="preserve"> </w:t>
+      </w:r>
+      <w:proofErr w:type="spellStart"/>
+      <w:r>
+        <w:rPr>
+          <w:rFonts w:ascii="Consolas" w:eastAsia="Times New Roman" w:hAnsi="Consolas" w:cs="Times New Roman"/>
+          <w:color w:val="CCCCCC"/>
+          <w:kern w:val="0"/>
+          <w:sz w:val="21"/>
+          <w:szCs w:val="21"/>
+          <w14:ligatures w14:val="none"/>
+        </w:rPr>
+        <w:t>consectetur</w:t>
+      </w:r>
+      <w:proofErr w:type="spellEnd"/>
+      <w:r>
+        <w:rPr>
+          <w:rFonts w:ascii="Consolas" w:eastAsia="Times New Roman" w:hAnsi="Consolas" w:cs="Times New Roman"/>
+          <w:color w:val="CCCCCC"/>
+          <w:kern w:val="0"/>
+          <w:sz w:val="21"/>
+          <w:szCs w:val="21"/>
+          <w14:ligatures w14:val="none"/>
+        </w:rPr>
+        <w:t xml:space="preserve"> </w:t>
+      </w:r>
+      <w:proofErr w:type="spellStart"/>
+      <w:r>
+        <w:rPr>
+          <w:rFonts w:ascii="Consolas" w:eastAsia="Times New Roman" w:hAnsi="Consolas" w:cs="Times New Roman"/>
+          <w:color w:val="CCCCCC"/>
+          <w:kern w:val="0"/>
+          <w:sz w:val="21"/>
+          <w:szCs w:val="21"/>
+          <w14:ligatures w14:val="none"/>
+        </w:rPr>
+        <w:t>adipisicing</w:t>
+      </w:r>
+      <w:proofErr w:type="spellEnd"/>
+      <w:r>
+        <w:rPr>
+          <w:rFonts w:ascii="Consolas" w:eastAsia="Times New Roman" w:hAnsi="Consolas" w:cs="Times New Roman"/>
+          <w:color w:val="CCCCCC"/>
+          <w:kern w:val="0"/>
+          <w:sz w:val="21"/>
+          <w:szCs w:val="21"/>
+          <w14:ligatures w14:val="none"/>
+        </w:rPr>
+        <w:t xml:space="preserve"> </w:t>
+      </w:r>
+      <w:proofErr w:type="spellStart"/>
+      <w:r>
+        <w:rPr>
+          <w:rFonts w:ascii="Consolas" w:eastAsia="Times New Roman" w:hAnsi="Consolas" w:cs="Times New Roman"/>
+          <w:color w:val="CCCCCC"/>
+          <w:kern w:val="0"/>
+          <w:sz w:val="21"/>
+          <w:szCs w:val="21"/>
+          <w14:ligatures w14:val="none"/>
+        </w:rPr>
+        <w:t>elit</w:t>
+      </w:r>
+      <w:proofErr w:type="spellEnd"/>
+      <w:r>
+        <w:rPr>
+          <w:rFonts w:ascii="Consolas" w:eastAsia="Times New Roman" w:hAnsi="Consolas" w:cs="Times New Roman"/>
+          <w:color w:val="CCCCCC"/>
+          <w:kern w:val="0"/>
+          <w:sz w:val="21"/>
+          <w:szCs w:val="21"/>
+          <w14:ligatures w14:val="none"/>
+        </w:rPr>
+        <w:t xml:space="preserve">. </w:t>
+      </w:r>
+      <w:proofErr w:type="spellStart"/>
+      <w:r>
+        <w:rPr>
+          <w:rFonts w:ascii="Consolas" w:eastAsia="Times New Roman" w:hAnsi="Consolas" w:cs="Times New Roman"/>
+          <w:color w:val="CCCCCC"/>
+          <w:kern w:val="0"/>
+          <w:sz w:val="21"/>
+          <w:szCs w:val="21"/>
+          <w14:ligatures w14:val="none"/>
+        </w:rPr>
+        <w:t>Temporibus</w:t>
+      </w:r>
+      <w:proofErr w:type="spellEnd"/>
+      <w:r>
+        <w:rPr>
+          <w:rFonts w:ascii="Consolas" w:eastAsia="Times New Roman" w:hAnsi="Consolas" w:cs="Times New Roman"/>
+          <w:color w:val="CCCCCC"/>
+          <w:kern w:val="0"/>
+          <w:sz w:val="21"/>
+          <w:szCs w:val="21"/>
+          <w14:ligatures w14:val="none"/>
+        </w:rPr>
+        <w:t xml:space="preserve"> rem </w:t>
+      </w:r>
+      <w:proofErr w:type="spellStart"/>
+      <w:r>
+        <w:rPr>
+          <w:rFonts w:ascii="Consolas" w:eastAsia="Times New Roman" w:hAnsi="Consolas" w:cs="Times New Roman"/>
+          <w:color w:val="CCCCCC"/>
+          <w:kern w:val="0"/>
+          <w:sz w:val="21"/>
+          <w:szCs w:val="21"/>
+          <w14:ligatures w14:val="none"/>
+        </w:rPr>
+        <w:t>voluptatum</w:t>
+      </w:r>
+      <w:proofErr w:type="spellEnd"/>
+      <w:r>
+        <w:rPr>
+          <w:rFonts w:ascii="Consolas" w:eastAsia="Times New Roman" w:hAnsi="Consolas" w:cs="Times New Roman"/>
+          <w:color w:val="CCCCCC"/>
+          <w:kern w:val="0"/>
+          <w:sz w:val="21"/>
+          <w:szCs w:val="21"/>
+          <w14:ligatures w14:val="none"/>
+        </w:rPr>
+        <w:t xml:space="preserve"> </w:t>
+      </w:r>
+      <w:proofErr w:type="spellStart"/>
+      <w:r>
+        <w:rPr>
+          <w:rFonts w:ascii="Consolas" w:eastAsia="Times New Roman" w:hAnsi="Consolas" w:cs="Times New Roman"/>
+          <w:color w:val="CCCCCC"/>
+          <w:kern w:val="0"/>
+          <w:sz w:val="21"/>
+          <w:szCs w:val="21"/>
+          <w14:ligatures w14:val="none"/>
+        </w:rPr>
+        <w:t>accusantium</w:t>
+      </w:r>
+      <w:proofErr w:type="spellEnd"/>
+      <w:r>
+        <w:rPr>
+          <w:rFonts w:ascii="Consolas" w:eastAsia="Times New Roman" w:hAnsi="Consolas" w:cs="Times New Roman"/>
+          <w:color w:val="CCCCCC"/>
+          <w:kern w:val="0"/>
+          <w:sz w:val="21"/>
+          <w:szCs w:val="21"/>
+          <w14:ligatures w14:val="none"/>
+        </w:rPr>
+        <w:t xml:space="preserve"> </w:t>
+      </w:r>
+      <w:proofErr w:type="spellStart"/>
+      <w:r>
+        <w:rPr>
+          <w:rFonts w:ascii="Consolas" w:eastAsia="Times New Roman" w:hAnsi="Consolas" w:cs="Times New Roman"/>
+          <w:color w:val="CCCCCC"/>
+          <w:kern w:val="0"/>
+          <w:sz w:val="21"/>
+          <w:szCs w:val="21"/>
+          <w14:ligatures w14:val="none"/>
+        </w:rPr>
+        <w:t>itaque</w:t>
+      </w:r>
+      <w:proofErr w:type="spellEnd"/>
+      <w:r>
+        <w:rPr>
+          <w:rFonts w:ascii="Consolas" w:eastAsia="Times New Roman" w:hAnsi="Consolas" w:cs="Times New Roman"/>
+          <w:color w:val="CCCCCC"/>
+          <w:kern w:val="0"/>
+          <w:sz w:val="21"/>
+          <w:szCs w:val="21"/>
+          <w14:ligatures w14:val="none"/>
+        </w:rPr>
+        <w:t xml:space="preserve"> </w:t>
+      </w:r>
+      <w:proofErr w:type="spellStart"/>
+      <w:r>
+        <w:rPr>
+          <w:rFonts w:ascii="Consolas" w:eastAsia="Times New Roman" w:hAnsi="Consolas" w:cs="Times New Roman"/>
+          <w:color w:val="CCCCCC"/>
+          <w:kern w:val="0"/>
+          <w:sz w:val="21"/>
+          <w:szCs w:val="21"/>
+          <w14:ligatures w14:val="none"/>
+        </w:rPr>
+        <w:t>atque</w:t>
+      </w:r>
+      <w:proofErr w:type="spellEnd"/>
+      <w:r>
+        <w:rPr>
+          <w:rFonts w:ascii="Consolas" w:eastAsia="Times New Roman" w:hAnsi="Consolas" w:cs="Times New Roman"/>
+          <w:color w:val="CCCCCC"/>
+          <w:kern w:val="0"/>
+          <w:sz w:val="21"/>
+          <w:szCs w:val="21"/>
+          <w14:ligatures w14:val="none"/>
+        </w:rPr>
+        <w:t xml:space="preserve"> </w:t>
+      </w:r>
+      <w:proofErr w:type="spellStart"/>
+      <w:r>
+        <w:rPr>
+          <w:rFonts w:ascii="Consolas" w:eastAsia="Times New Roman" w:hAnsi="Consolas" w:cs="Times New Roman"/>
+          <w:color w:val="CCCCCC"/>
+          <w:kern w:val="0"/>
+          <w:sz w:val="21"/>
+          <w:szCs w:val="21"/>
+          <w14:ligatures w14:val="none"/>
+        </w:rPr>
+        <w:lastRenderedPageBreak/>
+        <w:t>eum</w:t>
+      </w:r>
+      <w:proofErr w:type="spellEnd"/>
+      <w:r>
+        <w:rPr>
+          <w:rFonts w:ascii="Consolas" w:eastAsia="Times New Roman" w:hAnsi="Consolas" w:cs="Times New Roman"/>
+          <w:color w:val="CCCCCC"/>
+          <w:kern w:val="0"/>
+          <w:sz w:val="21"/>
+          <w:szCs w:val="21"/>
+          <w14:ligatures w14:val="none"/>
+        </w:rPr>
+        <w:t xml:space="preserve"> rerum </w:t>
+      </w:r>
+      <w:proofErr w:type="spellStart"/>
+      <w:r>
+        <w:rPr>
+          <w:rFonts w:ascii="Consolas" w:eastAsia="Times New Roman" w:hAnsi="Consolas" w:cs="Times New Roman"/>
+          <w:color w:val="CCCCCC"/>
+          <w:kern w:val="0"/>
+          <w:sz w:val="21"/>
+          <w:szCs w:val="21"/>
+          <w14:ligatures w14:val="none"/>
+        </w:rPr>
+        <w:t>velit</w:t>
+      </w:r>
+      <w:proofErr w:type="spellEnd"/>
+      <w:r>
+        <w:rPr>
+          <w:rFonts w:ascii="Consolas" w:eastAsia="Times New Roman" w:hAnsi="Consolas" w:cs="Times New Roman"/>
+          <w:color w:val="CCCCCC"/>
+          <w:kern w:val="0"/>
+          <w:sz w:val="21"/>
+          <w:szCs w:val="21"/>
+          <w14:ligatures w14:val="none"/>
+        </w:rPr>
+        <w:t xml:space="preserve"> </w:t>
+      </w:r>
+      <w:proofErr w:type="spellStart"/>
+      <w:r>
+        <w:rPr>
+          <w:rFonts w:ascii="Consolas" w:eastAsia="Times New Roman" w:hAnsi="Consolas" w:cs="Times New Roman"/>
+          <w:color w:val="CCCCCC"/>
+          <w:kern w:val="0"/>
+          <w:sz w:val="21"/>
+          <w:szCs w:val="21"/>
+          <w14:ligatures w14:val="none"/>
+        </w:rPr>
+        <w:t>veniam</w:t>
+      </w:r>
+      <w:proofErr w:type="spellEnd"/>
+      <w:r>
+        <w:rPr>
+          <w:rFonts w:ascii="Consolas" w:eastAsia="Times New Roman" w:hAnsi="Consolas" w:cs="Times New Roman"/>
+          <w:color w:val="CCCCCC"/>
+          <w:kern w:val="0"/>
+          <w:sz w:val="21"/>
+          <w:szCs w:val="21"/>
+          <w14:ligatures w14:val="none"/>
+        </w:rPr>
+        <w:t xml:space="preserve">, ratione </w:t>
+      </w:r>
+      <w:proofErr w:type="spellStart"/>
+      <w:r>
+        <w:rPr>
+          <w:rFonts w:ascii="Consolas" w:eastAsia="Times New Roman" w:hAnsi="Consolas" w:cs="Times New Roman"/>
+          <w:color w:val="CCCCCC"/>
+          <w:kern w:val="0"/>
+          <w:sz w:val="21"/>
+          <w:szCs w:val="21"/>
+          <w14:ligatures w14:val="none"/>
+        </w:rPr>
+        <w:t>architecto</w:t>
+      </w:r>
+      <w:proofErr w:type="spellEnd"/>
+      <w:r>
+        <w:rPr>
+          <w:rFonts w:ascii="Consolas" w:eastAsia="Times New Roman" w:hAnsi="Consolas" w:cs="Times New Roman"/>
+          <w:color w:val="CCCCCC"/>
+          <w:kern w:val="0"/>
+          <w:sz w:val="21"/>
+          <w:szCs w:val="21"/>
+          <w14:ligatures w14:val="none"/>
+        </w:rPr>
+        <w:t xml:space="preserve">, </w:t>
+      </w:r>
+      <w:proofErr w:type="spellStart"/>
+      <w:r>
+        <w:rPr>
+          <w:rFonts w:ascii="Consolas" w:eastAsia="Times New Roman" w:hAnsi="Consolas" w:cs="Times New Roman"/>
+          <w:color w:val="CCCCCC"/>
+          <w:kern w:val="0"/>
+          <w:sz w:val="21"/>
+          <w:szCs w:val="21"/>
+          <w14:ligatures w14:val="none"/>
+        </w:rPr>
+        <w:t>officiis</w:t>
+      </w:r>
+      <w:proofErr w:type="spellEnd"/>
+      <w:r>
+        <w:rPr>
+          <w:rFonts w:ascii="Consolas" w:eastAsia="Times New Roman" w:hAnsi="Consolas" w:cs="Times New Roman"/>
+          <w:color w:val="CCCCCC"/>
+          <w:kern w:val="0"/>
+          <w:sz w:val="21"/>
+          <w:szCs w:val="21"/>
+          <w14:ligatures w14:val="none"/>
+        </w:rPr>
+        <w:t xml:space="preserve"> ab </w:t>
+      </w:r>
+      <w:proofErr w:type="spellStart"/>
+      <w:r>
+        <w:rPr>
+          <w:rFonts w:ascii="Consolas" w:eastAsia="Times New Roman" w:hAnsi="Consolas" w:cs="Times New Roman"/>
+          <w:color w:val="CCCCCC"/>
+          <w:kern w:val="0"/>
+          <w:sz w:val="21"/>
+          <w:szCs w:val="21"/>
+          <w14:ligatures w14:val="none"/>
+        </w:rPr>
+        <w:t>impedit</w:t>
+      </w:r>
+      <w:proofErr w:type="spellEnd"/>
+      <w:r>
+        <w:rPr>
+          <w:rFonts w:ascii="Consolas" w:eastAsia="Times New Roman" w:hAnsi="Consolas" w:cs="Times New Roman"/>
+          <w:color w:val="CCCCCC"/>
+          <w:kern w:val="0"/>
+          <w:sz w:val="21"/>
+          <w:szCs w:val="21"/>
+          <w14:ligatures w14:val="none"/>
+        </w:rPr>
+        <w:t xml:space="preserve"> </w:t>
+      </w:r>
+      <w:proofErr w:type="spellStart"/>
+      <w:r>
+        <w:rPr>
+          <w:rFonts w:ascii="Consolas" w:eastAsia="Times New Roman" w:hAnsi="Consolas" w:cs="Times New Roman"/>
+          <w:color w:val="CCCCCC"/>
+          <w:kern w:val="0"/>
+          <w:sz w:val="21"/>
+          <w:szCs w:val="21"/>
+          <w14:ligatures w14:val="none"/>
+        </w:rPr>
+        <w:t>ut</w:t>
+      </w:r>
+      <w:proofErr w:type="spellEnd"/>
+      <w:r>
+        <w:rPr>
+          <w:rFonts w:ascii="Consolas" w:eastAsia="Times New Roman" w:hAnsi="Consolas" w:cs="Times New Roman"/>
+          <w:color w:val="CCCCCC"/>
+          <w:kern w:val="0"/>
+          <w:sz w:val="21"/>
+          <w:szCs w:val="21"/>
+          <w14:ligatures w14:val="none"/>
+        </w:rPr>
+        <w:t xml:space="preserve"> </w:t>
+      </w:r>
+      <w:proofErr w:type="spellStart"/>
+      <w:r>
+        <w:rPr>
+          <w:rFonts w:ascii="Consolas" w:eastAsia="Times New Roman" w:hAnsi="Consolas" w:cs="Times New Roman"/>
+          <w:color w:val="CCCCCC"/>
+          <w:kern w:val="0"/>
+          <w:sz w:val="21"/>
+          <w:szCs w:val="21"/>
+          <w14:ligatures w14:val="none"/>
+        </w:rPr>
+        <w:t>assumenda</w:t>
+      </w:r>
+      <w:proofErr w:type="spellEnd"/>
+      <w:r>
+        <w:rPr>
+          <w:rFonts w:ascii="Consolas" w:eastAsia="Times New Roman" w:hAnsi="Consolas" w:cs="Times New Roman"/>
+          <w:color w:val="CCCCCC"/>
+          <w:kern w:val="0"/>
+          <w:sz w:val="21"/>
+          <w:szCs w:val="21"/>
+          <w14:ligatures w14:val="none"/>
+        </w:rPr>
+        <w:t xml:space="preserve"> </w:t>
+      </w:r>
+      <w:proofErr w:type="spellStart"/>
+      <w:r>
+        <w:rPr>
+          <w:rFonts w:ascii="Consolas" w:eastAsia="Times New Roman" w:hAnsi="Consolas" w:cs="Times New Roman"/>
+          <w:color w:val="CCCCCC"/>
+          <w:kern w:val="0"/>
+          <w:sz w:val="21"/>
+          <w:szCs w:val="21"/>
+          <w14:ligatures w14:val="none"/>
+        </w:rPr>
+        <w:t>quisquam</w:t>
+      </w:r>
+      <w:proofErr w:type="spellEnd"/>
+      <w:r>
+        <w:rPr>
+          <w:rFonts w:ascii="Consolas" w:eastAsia="Times New Roman" w:hAnsi="Consolas" w:cs="Times New Roman"/>
+          <w:color w:val="CCCCCC"/>
+          <w:kern w:val="0"/>
+          <w:sz w:val="21"/>
+          <w:szCs w:val="21"/>
+          <w14:ligatures w14:val="none"/>
+        </w:rPr>
+        <w:t xml:space="preserve">. Ipsum autem </w:t>
+      </w:r>
+      <w:proofErr w:type="spellStart"/>
+      <w:r>
+        <w:rPr>
+          <w:rFonts w:ascii="Consolas" w:eastAsia="Times New Roman" w:hAnsi="Consolas" w:cs="Times New Roman"/>
+          <w:color w:val="CCCCCC"/>
+          <w:kern w:val="0"/>
+          <w:sz w:val="21"/>
+          <w:szCs w:val="21"/>
+          <w14:ligatures w14:val="none"/>
+        </w:rPr>
+        <w:t>laboriosam</w:t>
+      </w:r>
+      <w:proofErr w:type="spellEnd"/>
+      <w:r>
+        <w:rPr>
+          <w:rFonts w:ascii="Consolas" w:eastAsia="Times New Roman" w:hAnsi="Consolas" w:cs="Times New Roman"/>
+          <w:color w:val="CCCCCC"/>
+          <w:kern w:val="0"/>
+          <w:sz w:val="21"/>
+          <w:szCs w:val="21"/>
+          <w14:ligatures w14:val="none"/>
+        </w:rPr>
+        <w:t xml:space="preserve"> illum nobis </w:t>
+      </w:r>
+      <w:proofErr w:type="spellStart"/>
+      <w:r>
+        <w:rPr>
+          <w:rFonts w:ascii="Consolas" w:eastAsia="Times New Roman" w:hAnsi="Consolas" w:cs="Times New Roman"/>
+          <w:color w:val="CCCCCC"/>
+          <w:kern w:val="0"/>
+          <w:sz w:val="21"/>
+          <w:szCs w:val="21"/>
+          <w14:ligatures w14:val="none"/>
+        </w:rPr>
+        <w:t>facere</w:t>
+      </w:r>
+      <w:proofErr w:type="spellEnd"/>
+      <w:r>
+        <w:rPr>
+          <w:rFonts w:ascii="Consolas" w:eastAsia="Times New Roman" w:hAnsi="Consolas" w:cs="Times New Roman"/>
+          <w:color w:val="CCCCCC"/>
+          <w:kern w:val="0"/>
+          <w:sz w:val="21"/>
+          <w:szCs w:val="21"/>
+          <w14:ligatures w14:val="none"/>
+        </w:rPr>
+        <w:t xml:space="preserve">, </w:t>
+      </w:r>
+      <w:proofErr w:type="spellStart"/>
+      <w:r>
+        <w:rPr>
+          <w:rFonts w:ascii="Consolas" w:eastAsia="Times New Roman" w:hAnsi="Consolas" w:cs="Times New Roman"/>
+          <w:color w:val="CCCCCC"/>
+          <w:kern w:val="0"/>
+          <w:sz w:val="21"/>
+          <w:szCs w:val="21"/>
+          <w14:ligatures w14:val="none"/>
+        </w:rPr>
+        <w:t>unde</w:t>
+      </w:r>
+      <w:proofErr w:type="spellEnd"/>
+      <w:r>
+        <w:rPr>
+          <w:rFonts w:ascii="Consolas" w:eastAsia="Times New Roman" w:hAnsi="Consolas" w:cs="Times New Roman"/>
+          <w:color w:val="CCCCCC"/>
+          <w:kern w:val="0"/>
+          <w:sz w:val="21"/>
+          <w:szCs w:val="21"/>
+          <w14:ligatures w14:val="none"/>
+        </w:rPr>
+        <w:t xml:space="preserve"> </w:t>
+      </w:r>
+      <w:proofErr w:type="spellStart"/>
+      <w:r>
+        <w:rPr>
+          <w:rFonts w:ascii="Consolas" w:eastAsia="Times New Roman" w:hAnsi="Consolas" w:cs="Times New Roman"/>
+          <w:color w:val="CCCCCC"/>
+          <w:kern w:val="0"/>
+          <w:sz w:val="21"/>
+          <w:szCs w:val="21"/>
+          <w14:ligatures w14:val="none"/>
+        </w:rPr>
+        <w:t>ea</w:t>
+      </w:r>
+      <w:proofErr w:type="spellEnd"/>
+      <w:r>
+        <w:rPr>
+          <w:rFonts w:ascii="Consolas" w:eastAsia="Times New Roman" w:hAnsi="Consolas" w:cs="Times New Roman"/>
+          <w:color w:val="CCCCCC"/>
+          <w:kern w:val="0"/>
+          <w:sz w:val="21"/>
+          <w:szCs w:val="21"/>
+          <w14:ligatures w14:val="none"/>
+        </w:rPr>
+        <w:t xml:space="preserve">, </w:t>
+      </w:r>
+      <w:proofErr w:type="spellStart"/>
+      <w:r>
+        <w:rPr>
+          <w:rFonts w:ascii="Consolas" w:eastAsia="Times New Roman" w:hAnsi="Consolas" w:cs="Times New Roman"/>
+          <w:color w:val="CCCCCC"/>
+          <w:kern w:val="0"/>
+          <w:sz w:val="21"/>
+          <w:szCs w:val="21"/>
+          <w14:ligatures w14:val="none"/>
+        </w:rPr>
+        <w:t>aut</w:t>
+      </w:r>
+      <w:proofErr w:type="spellEnd"/>
+      <w:r>
+        <w:rPr>
+          <w:rFonts w:ascii="Consolas" w:eastAsia="Times New Roman" w:hAnsi="Consolas" w:cs="Times New Roman"/>
+          <w:color w:val="CCCCCC"/>
+          <w:kern w:val="0"/>
+          <w:sz w:val="21"/>
+          <w:szCs w:val="21"/>
+          <w14:ligatures w14:val="none"/>
+        </w:rPr>
+        <w:t xml:space="preserve"> </w:t>
+      </w:r>
+      <w:proofErr w:type="spellStart"/>
+      <w:r>
+        <w:rPr>
+          <w:rFonts w:ascii="Consolas" w:eastAsia="Times New Roman" w:hAnsi="Consolas" w:cs="Times New Roman"/>
+          <w:color w:val="CCCCCC"/>
+          <w:kern w:val="0"/>
+          <w:sz w:val="21"/>
+          <w:szCs w:val="21"/>
+          <w14:ligatures w14:val="none"/>
+        </w:rPr>
+        <w:t>nesciunt</w:t>
+      </w:r>
+      <w:proofErr w:type="spellEnd"/>
+      <w:r>
+        <w:rPr>
+          <w:rFonts w:ascii="Consolas" w:eastAsia="Times New Roman" w:hAnsi="Consolas" w:cs="Times New Roman"/>
+          <w:color w:val="CCCCCC"/>
+          <w:kern w:val="0"/>
+          <w:sz w:val="21"/>
+          <w:szCs w:val="21"/>
+          <w14:ligatures w14:val="none"/>
+        </w:rPr>
+        <w:t xml:space="preserve"> </w:t>
+      </w:r>
+      <w:proofErr w:type="spellStart"/>
+      <w:r>
+        <w:rPr>
+          <w:rFonts w:ascii="Consolas" w:eastAsia="Times New Roman" w:hAnsi="Consolas" w:cs="Times New Roman"/>
+          <w:color w:val="CCCCCC"/>
+          <w:kern w:val="0"/>
+          <w:sz w:val="21"/>
+          <w:szCs w:val="21"/>
+          <w14:ligatures w14:val="none"/>
+        </w:rPr>
+        <w:t>eius</w:t>
+      </w:r>
+      <w:proofErr w:type="spellEnd"/>
+      <w:r>
+        <w:rPr>
+          <w:rFonts w:ascii="Consolas" w:eastAsia="Times New Roman" w:hAnsi="Consolas" w:cs="Times New Roman"/>
+          <w:color w:val="CCCCCC"/>
+          <w:kern w:val="0"/>
+          <w:sz w:val="21"/>
+          <w:szCs w:val="21"/>
+          <w14:ligatures w14:val="none"/>
+        </w:rPr>
+        <w:t xml:space="preserve">, a </w:t>
+      </w:r>
+      <w:proofErr w:type="spellStart"/>
+      <w:r>
+        <w:rPr>
+          <w:rFonts w:ascii="Consolas" w:eastAsia="Times New Roman" w:hAnsi="Consolas" w:cs="Times New Roman"/>
+          <w:color w:val="CCCCCC"/>
+          <w:kern w:val="0"/>
+          <w:sz w:val="21"/>
+          <w:szCs w:val="21"/>
+          <w14:ligatures w14:val="none"/>
+        </w:rPr>
+        <w:t>voluptas</w:t>
+      </w:r>
+      <w:proofErr w:type="spellEnd"/>
+      <w:r>
+        <w:rPr>
+          <w:rFonts w:ascii="Consolas" w:eastAsia="Times New Roman" w:hAnsi="Consolas" w:cs="Times New Roman"/>
+          <w:color w:val="CCCCCC"/>
+          <w:kern w:val="0"/>
+          <w:sz w:val="21"/>
+          <w:szCs w:val="21"/>
+          <w14:ligatures w14:val="none"/>
+        </w:rPr>
+        <w:t xml:space="preserve"> non </w:t>
+      </w:r>
+      <w:proofErr w:type="spellStart"/>
+      <w:r>
+        <w:rPr>
+          <w:rFonts w:ascii="Consolas" w:eastAsia="Times New Roman" w:hAnsi="Consolas" w:cs="Times New Roman"/>
+          <w:color w:val="CCCCCC"/>
+          <w:kern w:val="0"/>
+          <w:sz w:val="21"/>
+          <w:szCs w:val="21"/>
+          <w14:ligatures w14:val="none"/>
+        </w:rPr>
+        <w:t>iste</w:t>
+      </w:r>
+      <w:proofErr w:type="spellEnd"/>
+      <w:r>
+        <w:rPr>
+          <w:rFonts w:ascii="Consolas" w:eastAsia="Times New Roman" w:hAnsi="Consolas" w:cs="Times New Roman"/>
+          <w:color w:val="CCCCCC"/>
+          <w:kern w:val="0"/>
+          <w:sz w:val="21"/>
+          <w:szCs w:val="21"/>
+          <w14:ligatures w14:val="none"/>
+        </w:rPr>
+        <w:t xml:space="preserve"> </w:t>
+      </w:r>
+      <w:proofErr w:type="spellStart"/>
+      <w:r>
+        <w:rPr>
+          <w:rFonts w:ascii="Consolas" w:eastAsia="Times New Roman" w:hAnsi="Consolas" w:cs="Times New Roman"/>
+          <w:color w:val="CCCCCC"/>
+          <w:kern w:val="0"/>
+          <w:sz w:val="21"/>
+          <w:szCs w:val="21"/>
+          <w14:ligatures w14:val="none"/>
+        </w:rPr>
+        <w:t>consequatur</w:t>
+      </w:r>
+      <w:proofErr w:type="spellEnd"/>
+      <w:r>
+        <w:rPr>
+          <w:rFonts w:ascii="Consolas" w:eastAsia="Times New Roman" w:hAnsi="Consolas" w:cs="Times New Roman"/>
+          <w:color w:val="CCCCCC"/>
+          <w:kern w:val="0"/>
+          <w:sz w:val="21"/>
+          <w:szCs w:val="21"/>
+          <w14:ligatures w14:val="none"/>
+        </w:rPr>
+        <w:t xml:space="preserve"> </w:t>
+      </w:r>
+      <w:proofErr w:type="spellStart"/>
+      <w:r>
+        <w:rPr>
+          <w:rFonts w:ascii="Consolas" w:eastAsia="Times New Roman" w:hAnsi="Consolas" w:cs="Times New Roman"/>
+          <w:color w:val="CCCCCC"/>
+          <w:kern w:val="0"/>
+          <w:sz w:val="21"/>
+          <w:szCs w:val="21"/>
+          <w14:ligatures w14:val="none"/>
+        </w:rPr>
+        <w:t>soluta</w:t>
+      </w:r>
+      <w:proofErr w:type="spellEnd"/>
+      <w:r>
+        <w:rPr>
+          <w:rFonts w:ascii="Consolas" w:eastAsia="Times New Roman" w:hAnsi="Consolas" w:cs="Times New Roman"/>
+          <w:color w:val="CCCCCC"/>
+          <w:kern w:val="0"/>
+          <w:sz w:val="21"/>
+          <w:szCs w:val="21"/>
+          <w14:ligatures w14:val="none"/>
+        </w:rPr>
+        <w:t xml:space="preserve"> </w:t>
+      </w:r>
+      <w:proofErr w:type="spellStart"/>
+      <w:r>
+        <w:rPr>
+          <w:rFonts w:ascii="Consolas" w:eastAsia="Times New Roman" w:hAnsi="Consolas" w:cs="Times New Roman"/>
+          <w:color w:val="CCCCCC"/>
+          <w:kern w:val="0"/>
+          <w:sz w:val="21"/>
+          <w:szCs w:val="21"/>
+          <w14:ligatures w14:val="none"/>
+        </w:rPr>
+        <w:t>molestiae</w:t>
+      </w:r>
+      <w:proofErr w:type="spellEnd"/>
+      <w:r>
+        <w:rPr>
+          <w:rFonts w:ascii="Consolas" w:eastAsia="Times New Roman" w:hAnsi="Consolas" w:cs="Times New Roman"/>
+          <w:color w:val="CCCCCC"/>
+          <w:kern w:val="0"/>
+          <w:sz w:val="21"/>
+          <w:szCs w:val="21"/>
+          <w14:ligatures w14:val="none"/>
+        </w:rPr>
+        <w:t xml:space="preserve"> </w:t>
+      </w:r>
+      <w:proofErr w:type="spellStart"/>
+      <w:r>
+        <w:rPr>
+          <w:rFonts w:ascii="Consolas" w:eastAsia="Times New Roman" w:hAnsi="Consolas" w:cs="Times New Roman"/>
+          <w:color w:val="CCCCCC"/>
+          <w:kern w:val="0"/>
+          <w:sz w:val="21"/>
+          <w:szCs w:val="21"/>
+          <w14:ligatures w14:val="none"/>
+        </w:rPr>
+        <w:t>doloribus</w:t>
+      </w:r>
+      <w:proofErr w:type="spellEnd"/>
+      <w:r>
+        <w:rPr>
+          <w:rFonts w:ascii="Consolas" w:eastAsia="Times New Roman" w:hAnsi="Consolas" w:cs="Times New Roman"/>
+          <w:color w:val="CCCCCC"/>
+          <w:kern w:val="0"/>
+          <w:sz w:val="21"/>
+          <w:szCs w:val="21"/>
+          <w14:ligatures w14:val="none"/>
+        </w:rPr>
+        <w:t xml:space="preserve"> </w:t>
+      </w:r>
+      <w:proofErr w:type="spellStart"/>
+      <w:r>
+        <w:rPr>
+          <w:rFonts w:ascii="Consolas" w:eastAsia="Times New Roman" w:hAnsi="Consolas" w:cs="Times New Roman"/>
+          <w:color w:val="CCCCCC"/>
+          <w:kern w:val="0"/>
+          <w:sz w:val="21"/>
+          <w:szCs w:val="21"/>
+          <w14:ligatures w14:val="none"/>
+        </w:rPr>
+        <w:t>quae</w:t>
+      </w:r>
+      <w:proofErr w:type="spellEnd"/>
+      <w:r>
+        <w:rPr>
+          <w:rFonts w:ascii="Consolas" w:eastAsia="Times New Roman" w:hAnsi="Consolas" w:cs="Times New Roman"/>
+          <w:color w:val="CCCCCC"/>
+          <w:kern w:val="0"/>
+          <w:sz w:val="21"/>
+          <w:szCs w:val="21"/>
+          <w14:ligatures w14:val="none"/>
+        </w:rPr>
+        <w:t xml:space="preserve"> </w:t>
+      </w:r>
+      <w:proofErr w:type="spellStart"/>
+      <w:r>
+        <w:rPr>
+          <w:rFonts w:ascii="Consolas" w:eastAsia="Times New Roman" w:hAnsi="Consolas" w:cs="Times New Roman"/>
+          <w:color w:val="CCCCCC"/>
+          <w:kern w:val="0"/>
+          <w:sz w:val="21"/>
+          <w:szCs w:val="21"/>
+          <w14:ligatures w14:val="none"/>
+        </w:rPr>
+        <w:t>esse</w:t>
+      </w:r>
+      <w:proofErr w:type="spellEnd"/>
+      <w:r>
+        <w:rPr>
+          <w:rFonts w:ascii="Consolas" w:eastAsia="Times New Roman" w:hAnsi="Consolas" w:cs="Times New Roman"/>
+          <w:color w:val="CCCCCC"/>
+          <w:kern w:val="0"/>
+          <w:sz w:val="21"/>
+          <w:szCs w:val="21"/>
+          <w14:ligatures w14:val="none"/>
+        </w:rPr>
+        <w:t xml:space="preserve"> </w:t>
+      </w:r>
+      <w:proofErr w:type="spellStart"/>
+      <w:r>
+        <w:rPr>
+          <w:rFonts w:ascii="Consolas" w:eastAsia="Times New Roman" w:hAnsi="Consolas" w:cs="Times New Roman"/>
+          <w:color w:val="CCCCCC"/>
+          <w:kern w:val="0"/>
+          <w:sz w:val="21"/>
+          <w:szCs w:val="21"/>
+          <w14:ligatures w14:val="none"/>
+        </w:rPr>
+        <w:t>iusto</w:t>
+      </w:r>
+      <w:proofErr w:type="spellEnd"/>
+      <w:r>
+        <w:rPr>
+          <w:rFonts w:ascii="Consolas" w:eastAsia="Times New Roman" w:hAnsi="Consolas" w:cs="Times New Roman"/>
+          <w:color w:val="CCCCCC"/>
+          <w:kern w:val="0"/>
+          <w:sz w:val="21"/>
+          <w:szCs w:val="21"/>
+          <w14:ligatures w14:val="none"/>
+        </w:rPr>
+        <w:t xml:space="preserve">? Vel, </w:t>
+      </w:r>
+      <w:proofErr w:type="gramStart"/>
+      <w:r>
+        <w:rPr>
+          <w:rFonts w:ascii="Consolas" w:eastAsia="Times New Roman" w:hAnsi="Consolas" w:cs="Times New Roman"/>
+          <w:color w:val="CCCCCC"/>
+          <w:kern w:val="0"/>
+          <w:sz w:val="21"/>
+          <w:szCs w:val="21"/>
+          <w14:ligatures w14:val="none"/>
+        </w:rPr>
+        <w:t>id!</w:t>
       </w:r>
       <w:r>
         <w:rPr>
@@ -2356,7 +4211,19 @@
           <w:szCs w:val="21"/>
           <w14:ligatures w14:val="none"/>
         </w:rPr>
-        <w:t>&lt;/</w:t>
+        <w:t>&lt;</w:t>
+      </w:r>
+      <w:proofErr w:type="gramEnd"/>
+      <w:r>
+        <w:rPr>
+          <w:rFonts w:ascii="Consolas" w:eastAsia="Times New Roman" w:hAnsi="Consolas" w:cs="Times New Roman"/>
+          <w:color w:val="808080"/>
+          <w:kern w:val="0"/>
+          <w:sz w:val="21"/>
+          <w:szCs w:val="21"/>
+          <w14:ligatures w14:val="none"/>
+        </w:rPr>
+        <w:t>/</w:t>
       </w:r>
       <w:r>
         <w:rPr>
@@ -2478,6 +4345,8 @@
       <w:r>
         <w:t xml:space="preserve">Back in the </w:t>
       </w:r>
+      <w:proofErr w:type="spellStart"/>
+      <w:proofErr w:type="gramStart"/>
       <w:r>
         <w:rPr>
           <w:b/>
@@ -2487,13 +4356,19 @@
         </w:rPr>
         <w:t>main.SCSS</w:t>
       </w:r>
+      <w:proofErr w:type="spellEnd"/>
+      <w:proofErr w:type="gramEnd"/>
       <w:r>
         <w:t>.</w:t>
       </w:r>
     </w:p>
     <w:p>
       <w:r>
-        <w:t xml:space="preserve">Add the top 3 lines to your </w:t>
+        <w:t xml:space="preserve">Add the top 3 lines to </w:t>
+      </w:r>
+      <w:proofErr w:type="gramStart"/>
+      <w:r>
+        <w:t xml:space="preserve">your </w:t>
       </w:r>
       <w:r>
         <w:rPr>
@@ -2504,6 +4379,7 @@
         </w:rPr>
         <w:t>.main</w:t>
       </w:r>
+      <w:proofErr w:type="gramEnd"/>
       <w:r>
         <w:rPr>
           <w:sz w:val="28"/>
@@ -2518,7 +4394,17 @@
     <w:p/>
     <w:p>
       <w:r>
-        <w:t>        display:flex;</w:t>
+        <w:t xml:space="preserve">        </w:t>
+      </w:r>
+      <w:proofErr w:type="spellStart"/>
+      <w:proofErr w:type="gramStart"/>
+      <w:r>
+        <w:t>display:flex</w:t>
+      </w:r>
+      <w:proofErr w:type="spellEnd"/>
+      <w:proofErr w:type="gramEnd"/>
+      <w:r>
+        <w:t>;</w:t>
       </w:r>
     </w:p>
     <w:p>
@@ -2559,6 +4445,7 @@
           <w14:ligatures w14:val="none"/>
         </w:rPr>
       </w:pPr>
+      <w:proofErr w:type="gramStart"/>
       <w:r>
         <w:rPr>
           <w:rFonts w:ascii="Consolas" w:eastAsia="Times New Roman" w:hAnsi="Consolas" w:cs="Times New Roman"/>
@@ -2570,6 +4457,7 @@
         </w:rPr>
         <w:t>.main</w:t>
       </w:r>
+      <w:proofErr w:type="gramEnd"/>
       <w:r>
         <w:rPr>
           <w:rFonts w:ascii="Consolas" w:eastAsia="Times New Roman" w:hAnsi="Consolas" w:cs="Times New Roman"/>
@@ -2620,6 +4508,8 @@
         </w:rPr>
         <w:t xml:space="preserve">        </w:t>
       </w:r>
+      <w:proofErr w:type="spellStart"/>
+      <w:proofErr w:type="gramStart"/>
       <w:r>
         <w:rPr>
           <w:rFonts w:ascii="Consolas" w:eastAsia="Times New Roman" w:hAnsi="Consolas" w:cs="Times New Roman"/>
@@ -2653,6 +4543,8 @@
         </w:rPr>
         <w:t>flex</w:t>
       </w:r>
+      <w:proofErr w:type="spellEnd"/>
+      <w:proofErr w:type="gramEnd"/>
       <w:r>
         <w:rPr>
           <w:rFonts w:ascii="Consolas" w:eastAsia="Times New Roman" w:hAnsi="Consolas" w:cs="Times New Roman"/>
@@ -3109,6 +5001,7 @@
         </w:rPr>
         <w:t xml:space="preserve">    </w:t>
       </w:r>
+      <w:proofErr w:type="gramStart"/>
       <w:r>
         <w:rPr>
           <w:rFonts w:ascii="Consolas" w:eastAsia="Times New Roman" w:hAnsi="Consolas" w:cs="Times New Roman"/>
@@ -3118,7 +5011,19 @@
           <w:szCs w:val="21"/>
           <w14:ligatures w14:val="none"/>
         </w:rPr>
-        <w:t>#{&amp;}</w:t>
+        <w:t>#{</w:t>
+      </w:r>
+      <w:proofErr w:type="gramEnd"/>
+      <w:r>
+        <w:rPr>
+          <w:rFonts w:ascii="Consolas" w:eastAsia="Times New Roman" w:hAnsi="Consolas" w:cs="Times New Roman"/>
+          <w:color w:val="9CDCFE"/>
+          <w:kern w:val="0"/>
+          <w:sz w:val="21"/>
+          <w:szCs w:val="21"/>
+          <w14:ligatures w14:val="none"/>
+        </w:rPr>
+        <w:t>&amp;}</w:t>
       </w:r>
       <w:r>
         <w:rPr>
@@ -3170,6 +5075,7 @@
         </w:rPr>
         <w:t xml:space="preserve">        </w:t>
       </w:r>
+      <w:proofErr w:type="spellStart"/>
       <w:r>
         <w:rPr>
           <w:rFonts w:ascii="Consolas" w:eastAsia="Times New Roman" w:hAnsi="Consolas" w:cs="Times New Roman"/>
@@ -3179,7 +5085,19 @@
           <w:szCs w:val="21"/>
           <w14:ligatures w14:val="none"/>
         </w:rPr>
-        <w:t>font-weight</w:t>
+        <w:t>font-</w:t>
+      </w:r>
+      <w:proofErr w:type="gramStart"/>
+      <w:r>
+        <w:rPr>
+          <w:rFonts w:ascii="Consolas" w:eastAsia="Times New Roman" w:hAnsi="Consolas" w:cs="Times New Roman"/>
+          <w:color w:val="9CDCFE"/>
+          <w:kern w:val="0"/>
+          <w:sz w:val="21"/>
+          <w:szCs w:val="21"/>
+          <w14:ligatures w14:val="none"/>
+        </w:rPr>
+        <w:t>weight</w:t>
       </w:r>
       <w:r>
         <w:rPr>
@@ -3203,6 +5121,8 @@
         </w:rPr>
         <w:t>weight</w:t>
       </w:r>
+      <w:proofErr w:type="spellEnd"/>
+      <w:proofErr w:type="gramEnd"/>
       <w:r>
         <w:rPr>
           <w:rFonts w:ascii="Consolas" w:eastAsia="Times New Roman" w:hAnsi="Consolas" w:cs="Times New Roman"/>
@@ -3275,6 +5195,7 @@
         </w:rPr>
         <w:t xml:space="preserve">        </w:t>
       </w:r>
+      <w:proofErr w:type="gramStart"/>
       <w:r>
         <w:rPr>
           <w:rFonts w:ascii="Consolas" w:eastAsia="Times New Roman" w:hAnsi="Consolas" w:cs="Times New Roman"/>
@@ -3297,6 +5218,7 @@
         </w:rPr>
         <w:t>:hover</w:t>
       </w:r>
+      <w:proofErr w:type="gramEnd"/>
       <w:r>
         <w:rPr>
           <w:rFonts w:ascii="Consolas" w:eastAsia="Times New Roman" w:hAnsi="Consolas" w:cs="Times New Roman"/>
@@ -3347,6 +5269,8 @@
         </w:rPr>
         <w:t xml:space="preserve">            </w:t>
       </w:r>
+      <w:proofErr w:type="spellStart"/>
+      <w:proofErr w:type="gramStart"/>
       <w:r>
         <w:rPr>
           <w:rFonts w:ascii="Consolas" w:eastAsia="Times New Roman" w:hAnsi="Consolas" w:cs="Times New Roman"/>
@@ -3380,6 +5304,8 @@
         </w:rPr>
         <w:t>chocolate</w:t>
       </w:r>
+      <w:proofErr w:type="spellEnd"/>
+      <w:proofErr w:type="gramEnd"/>
       <w:r>
         <w:rPr>
           <w:rFonts w:ascii="Consolas" w:eastAsia="Times New Roman" w:hAnsi="Consolas" w:cs="Times New Roman"/>
@@ -3478,6 +5404,7 @@
           <w:szCs w:val="21"/>
           <w14:ligatures w14:val="none"/>
         </w:rPr>
+        <w:lastRenderedPageBreak/>
         <w:t>    }</w:t>
       </w:r>
     </w:p>
@@ -3526,7 +5453,6 @@
           <w:sz w:val="28"/>
           <w:szCs w:val="28"/>
         </w:rPr>
-        <w:lastRenderedPageBreak/>
         <w:t>Save</w:t>
       </w:r>
       <w:r>
@@ -3553,8 +5479,21 @@
       </w:r>
     </w:p>
     <w:p>
-      <w:r>
-        <w:t>Yes it looks bad, with out a gap between columns but we will fix that. And you will find that by default if you have more than one paragraph inside of one div it will default to columns.</w:t>
+      <w:proofErr w:type="gramStart"/>
+      <w:r>
+        <w:t>Yes</w:t>
+      </w:r>
+      <w:proofErr w:type="gramEnd"/>
+      <w:r>
+        <w:t xml:space="preserve"> it looks bad, </w:t>
+      </w:r>
+      <w:proofErr w:type="spellStart"/>
+      <w:r>
+        <w:t>with out</w:t>
+      </w:r>
+      <w:proofErr w:type="spellEnd"/>
+      <w:r>
+        <w:t xml:space="preserve"> a gap between columns but we will fix that. And you will find that by default if you have more than one paragraph inside of one div it will default to columns.</w:t>
       </w:r>
     </w:p>
     <w:p>
@@ -3669,12 +5608,14 @@
       <w:r>
         <w:t xml:space="preserve">Inside of your </w:t>
       </w:r>
+      <w:proofErr w:type="spellStart"/>
       <w:r>
         <w:rPr>
           <w:rStyle w:val="BigDarkBoldChar"/>
         </w:rPr>
         <w:t>main.SCSS</w:t>
       </w:r>
+      <w:proofErr w:type="spellEnd"/>
       <w:r>
         <w:t xml:space="preserve"> file</w:t>
       </w:r>
@@ -3684,6 +5625,7 @@
         <w:rPr>
           <w:noProof/>
         </w:rPr>
+        <w:lastRenderedPageBreak/>
         <w:drawing>
           <wp:inline distT="0" distB="0" distL="0" distR="0" wp14:anchorId="723386AC" wp14:editId="3DC2610E">
             <wp:extent cx="3181794" cy="1276528"/>
@@ -3736,6 +5678,8 @@
           <w14:ligatures w14:val="none"/>
         </w:rPr>
       </w:pPr>
+      <w:proofErr w:type="spellStart"/>
+      <w:proofErr w:type="gramStart"/>
       <w:r>
         <w:rPr>
           <w:rFonts w:ascii="Consolas" w:eastAsia="Times New Roman" w:hAnsi="Consolas" w:cs="Times New Roman"/>
@@ -3769,6 +5713,8 @@
         </w:rPr>
         <w:t>flex</w:t>
       </w:r>
+      <w:proofErr w:type="spellEnd"/>
+      <w:proofErr w:type="gramEnd"/>
       <w:r>
         <w:rPr>
           <w:rFonts w:ascii="Consolas" w:eastAsia="Times New Roman" w:hAnsi="Consolas" w:cs="Times New Roman"/>
@@ -3923,10 +5869,26 @@
     <w:p/>
     <w:p>
       <w:r>
-        <w:t>Cut those top 3 lines from the rule properties that we just added to .main, and put them into our new mixin</w:t>
-      </w:r>
-      <w:r>
-        <w:t>. We are also adding a gap to make the inbetween sections of the paragraphs look better</w:t>
+        <w:t xml:space="preserve">Cut those top 3 lines from the rule properties that we just added </w:t>
+      </w:r>
+      <w:proofErr w:type="gramStart"/>
+      <w:r>
+        <w:t>to .main</w:t>
+      </w:r>
+      <w:proofErr w:type="gramEnd"/>
+      <w:r>
+        <w:t>, and put them into our new mixin</w:t>
+      </w:r>
+      <w:r>
+        <w:t xml:space="preserve">. We are also adding a gap to make the </w:t>
+      </w:r>
+      <w:proofErr w:type="spellStart"/>
+      <w:r>
+        <w:t>inbetween</w:t>
+      </w:r>
+      <w:proofErr w:type="spellEnd"/>
+      <w:r>
+        <w:t xml:space="preserve"> sections of the paragraphs look better</w:t>
       </w:r>
     </w:p>
     <w:p/>
@@ -3966,6 +5928,8 @@
         </w:rPr>
         <w:t xml:space="preserve"> </w:t>
       </w:r>
+      <w:proofErr w:type="spellStart"/>
+      <w:proofErr w:type="gramStart"/>
       <w:r>
         <w:rPr>
           <w:rFonts w:ascii="Consolas" w:eastAsia="Times New Roman" w:hAnsi="Consolas" w:cs="Times New Roman"/>
@@ -3977,16 +5941,29 @@
         </w:rPr>
         <w:t>flexCenter</w:t>
       </w:r>
-      <w:r>
-        <w:rPr>
-          <w:rFonts w:ascii="Consolas" w:eastAsia="Times New Roman" w:hAnsi="Consolas" w:cs="Times New Roman"/>
-          <w:color w:val="CCCCCC"/>
-          <w:kern w:val="0"/>
-          <w:sz w:val="21"/>
-          <w:szCs w:val="21"/>
-          <w14:ligatures w14:val="none"/>
-        </w:rPr>
-        <w:t>() {</w:t>
+      <w:proofErr w:type="spellEnd"/>
+      <w:r>
+        <w:rPr>
+          <w:rFonts w:ascii="Consolas" w:eastAsia="Times New Roman" w:hAnsi="Consolas" w:cs="Times New Roman"/>
+          <w:color w:val="CCCCCC"/>
+          <w:kern w:val="0"/>
+          <w:sz w:val="21"/>
+          <w:szCs w:val="21"/>
+          <w14:ligatures w14:val="none"/>
+        </w:rPr>
+        <w:t>(</w:t>
+      </w:r>
+      <w:proofErr w:type="gramEnd"/>
+      <w:r>
+        <w:rPr>
+          <w:rFonts w:ascii="Consolas" w:eastAsia="Times New Roman" w:hAnsi="Consolas" w:cs="Times New Roman"/>
+          <w:color w:val="CCCCCC"/>
+          <w:kern w:val="0"/>
+          <w:sz w:val="21"/>
+          <w:szCs w:val="21"/>
+          <w14:ligatures w14:val="none"/>
+        </w:rPr>
+        <w:t>) {</w:t>
       </w:r>
     </w:p>
     <w:p>
@@ -4027,6 +6004,8 @@
         </w:rPr>
         <w:t xml:space="preserve">    </w:t>
       </w:r>
+      <w:proofErr w:type="spellStart"/>
+      <w:proofErr w:type="gramStart"/>
       <w:r>
         <w:rPr>
           <w:rFonts w:ascii="Consolas" w:eastAsia="Times New Roman" w:hAnsi="Consolas" w:cs="Times New Roman"/>
@@ -4060,6 +6039,8 @@
         </w:rPr>
         <w:t>flex</w:t>
       </w:r>
+      <w:proofErr w:type="spellEnd"/>
+      <w:proofErr w:type="gramEnd"/>
       <w:r>
         <w:rPr>
           <w:rFonts w:ascii="Consolas" w:eastAsia="Times New Roman" w:hAnsi="Consolas" w:cs="Times New Roman"/>
@@ -4371,7 +6352,15 @@
     <w:p/>
     <w:p>
       <w:r>
-        <w:t>You are going to place the mixin before your first tag, which for us is the body tag, and after The maps</w:t>
+        <w:t xml:space="preserve">You are going to place the mixin before your first tag, which for us is the body tag, and after </w:t>
+      </w:r>
+      <w:proofErr w:type="gramStart"/>
+      <w:r>
+        <w:t>The</w:t>
+      </w:r>
+      <w:proofErr w:type="gramEnd"/>
+      <w:r>
+        <w:t xml:space="preserve"> maps</w:t>
       </w:r>
     </w:p>
     <w:p>
@@ -4384,6 +6373,7 @@
         <w:rPr>
           <w:noProof/>
         </w:rPr>
+        <w:lastRenderedPageBreak/>
         <w:drawing>
           <wp:inline distT="0" distB="0" distL="0" distR="0" wp14:anchorId="61BA8C96" wp14:editId="0C75F93F">
             <wp:extent cx="3562742" cy="2979015"/>
@@ -4432,7 +6422,6 @@
         <w:pStyle w:val="Heading1"/>
       </w:pPr>
       <w:r>
-        <w:lastRenderedPageBreak/>
         <w:t xml:space="preserve"> </w:t>
       </w:r>
       <w:bookmarkStart w:id="6" w:name="_Toc162606629"/>
@@ -4443,7 +6432,15 @@
     </w:p>
     <w:p>
       <w:r>
-        <w:t>Now that you have defined the mixin, you need to know how to place it into your rule so that our .main can use it.</w:t>
+        <w:t xml:space="preserve">Now that you have defined the mixin, you need to know how to place it into your rule so that </w:t>
+      </w:r>
+      <w:proofErr w:type="gramStart"/>
+      <w:r>
+        <w:t>our .main</w:t>
+      </w:r>
+      <w:proofErr w:type="gramEnd"/>
+      <w:r>
+        <w:t xml:space="preserve"> can use it.</w:t>
       </w:r>
     </w:p>
     <w:p>
@@ -4506,6 +6503,7 @@
         </w:rPr>
         <w:t xml:space="preserve"> </w:t>
       </w:r>
+      <w:proofErr w:type="spellStart"/>
       <w:r>
         <w:rPr>
           <w:rFonts w:ascii="Consolas" w:eastAsia="Times New Roman" w:hAnsi="Consolas" w:cs="Times New Roman"/>
@@ -4517,6 +6515,7 @@
         </w:rPr>
         <w:t>flexCenter</w:t>
       </w:r>
+      <w:proofErr w:type="spellEnd"/>
       <w:r>
         <w:rPr>
           <w:rFonts w:ascii="Consolas" w:eastAsia="Times New Roman" w:hAnsi="Consolas" w:cs="Times New Roman"/>
@@ -4588,13 +6587,22 @@
     </w:p>
     <w:p>
       <w:r>
+        <w:lastRenderedPageBreak/>
         <w:t xml:space="preserve">Now, </w:t>
       </w:r>
+      <w:proofErr w:type="gramStart"/>
       <w:r>
         <w:rPr>
           <w:rStyle w:val="BigDarkBoldChar"/>
         </w:rPr>
-        <w:t>Save it</w:t>
+        <w:t>Save</w:t>
+      </w:r>
+      <w:proofErr w:type="gramEnd"/>
+      <w:r>
+        <w:rPr>
+          <w:rStyle w:val="BigDarkBoldChar"/>
+        </w:rPr>
+        <w:t xml:space="preserve"> it</w:t>
       </w:r>
       <w:r>
         <w:t xml:space="preserve"> and go back to </w:t>
@@ -4674,7 +6682,6 @@
         <w:rPr>
           <w:noProof/>
         </w:rPr>
-        <w:lastRenderedPageBreak/>
         <w:drawing>
           <wp:inline distT="0" distB="0" distL="0" distR="0" wp14:anchorId="4DCF290F" wp14:editId="10B9A50A">
             <wp:extent cx="5943600" cy="1061085"/>
@@ -4777,6 +6784,7 @@
         <w:rPr>
           <w:noProof/>
         </w:rPr>
+        <w:lastRenderedPageBreak/>
         <w:drawing>
           <wp:inline distT="0" distB="0" distL="0" distR="0" wp14:anchorId="651E625B" wp14:editId="03E1B81B">
             <wp:extent cx="5943600" cy="2676525"/>
@@ -4833,6 +6841,7 @@
       <w:r>
         <w:t xml:space="preserve">go to our @mixin </w:t>
       </w:r>
+      <w:proofErr w:type="spellStart"/>
       <w:r>
         <w:rPr>
           <w:rStyle w:val="BigDarkBoldChar"/>
@@ -4843,7 +6852,14 @@
         <w:rPr>
           <w:rStyle w:val="BigDarkBoldChar"/>
         </w:rPr>
-        <w:t xml:space="preserve">r </w:t>
+        <w:t>r</w:t>
+      </w:r>
+      <w:proofErr w:type="spellEnd"/>
+      <w:r>
+        <w:rPr>
+          <w:rStyle w:val="BigDarkBoldChar"/>
+        </w:rPr>
+        <w:t xml:space="preserve"> </w:t>
       </w:r>
       <w:r>
         <w:t xml:space="preserve">and pass in the variable of </w:t>
@@ -4929,6 +6945,7 @@
         </w:rPr>
         <w:t xml:space="preserve"> </w:t>
       </w:r>
+      <w:proofErr w:type="spellStart"/>
       <w:r>
         <w:rPr>
           <w:rFonts w:ascii="Consolas" w:eastAsia="Times New Roman" w:hAnsi="Consolas" w:cs="Times New Roman"/>
@@ -4940,6 +6957,7 @@
         </w:rPr>
         <w:t>flexCenter</w:t>
       </w:r>
+      <w:proofErr w:type="spellEnd"/>
       <w:r>
         <w:rPr>
           <w:rFonts w:ascii="Consolas" w:eastAsia="Times New Roman" w:hAnsi="Consolas" w:cs="Times New Roman"/>
@@ -5012,6 +7030,8 @@
         </w:rPr>
         <w:t xml:space="preserve">    </w:t>
       </w:r>
+      <w:proofErr w:type="spellStart"/>
+      <w:proofErr w:type="gramStart"/>
       <w:r>
         <w:rPr>
           <w:rFonts w:ascii="Consolas" w:eastAsia="Times New Roman" w:hAnsi="Consolas" w:cs="Times New Roman"/>
@@ -5045,6 +7065,8 @@
         </w:rPr>
         <w:t>flex</w:t>
       </w:r>
+      <w:proofErr w:type="spellEnd"/>
+      <w:proofErr w:type="gramEnd"/>
       <w:r>
         <w:rPr>
           <w:rFonts w:ascii="Consolas" w:eastAsia="Times New Roman" w:hAnsi="Consolas" w:cs="Times New Roman"/>
@@ -5217,7 +7239,6 @@
           <w:szCs w:val="21"/>
           <w14:ligatures w14:val="none"/>
         </w:rPr>
-        <w:lastRenderedPageBreak/>
         <w:t xml:space="preserve">    </w:t>
       </w:r>
       <w:r>
@@ -5416,7 +7437,15 @@
     <w:p/>
     <w:p>
       <w:r>
-        <w:t>Now go to the rule for .main, and make changes to use this new argument of direction. We add parenthesis and inside, we fill in the blank for $direction. We now want our paragraphs to display in a row, instead of a direction.</w:t>
+        <w:t xml:space="preserve">Now go to the rule </w:t>
+      </w:r>
+      <w:proofErr w:type="gramStart"/>
+      <w:r>
+        <w:t>for .main</w:t>
+      </w:r>
+      <w:proofErr w:type="gramEnd"/>
+      <w:r>
+        <w:t>, and make changes to use this new argument of direction. We add parenthesis and inside, we fill in the blank for $direction. We now want our paragraphs to display in a row, instead of a direction.</w:t>
       </w:r>
     </w:p>
     <w:p>
@@ -5446,6 +7475,7 @@
           <w14:ligatures w14:val="none"/>
         </w:rPr>
       </w:pPr>
+      <w:proofErr w:type="gramStart"/>
       <w:r>
         <w:rPr>
           <w:rFonts w:ascii="Consolas" w:eastAsia="Times New Roman" w:hAnsi="Consolas" w:cs="Times New Roman"/>
@@ -5457,6 +7487,7 @@
         </w:rPr>
         <w:t>.main</w:t>
       </w:r>
+      <w:proofErr w:type="gramEnd"/>
       <w:r>
         <w:rPr>
           <w:rFonts w:ascii="Consolas" w:eastAsia="Times New Roman" w:hAnsi="Consolas" w:cs="Times New Roman"/>
@@ -5529,6 +7560,7 @@
         </w:rPr>
         <w:t xml:space="preserve"> </w:t>
       </w:r>
+      <w:proofErr w:type="spellStart"/>
       <w:r>
         <w:rPr>
           <w:rFonts w:ascii="Consolas" w:eastAsia="Times New Roman" w:hAnsi="Consolas" w:cs="Times New Roman"/>
@@ -5540,6 +7572,7 @@
         </w:rPr>
         <w:t>flexCenter</w:t>
       </w:r>
+      <w:proofErr w:type="spellEnd"/>
       <w:r>
         <w:rPr>
           <w:rFonts w:ascii="Consolas" w:eastAsia="Times New Roman" w:hAnsi="Consolas" w:cs="Times New Roman"/>
@@ -5591,7 +7624,15 @@
     <w:p/>
     <w:p>
       <w:r>
-        <w:t>So, now the display is in a column instead of the rows that  we had before</w:t>
+        <w:t xml:space="preserve">So, now the display is in a column instead of the rows </w:t>
+      </w:r>
+      <w:proofErr w:type="gramStart"/>
+      <w:r>
+        <w:t>that  we</w:t>
+      </w:r>
+      <w:proofErr w:type="gramEnd"/>
+      <w:r>
+        <w:t xml:space="preserve"> had before</w:t>
       </w:r>
     </w:p>
     <w:p>
@@ -5667,7 +7708,6 @@
         <w:rPr>
           <w:noProof/>
         </w:rPr>
-        <w:lastRenderedPageBreak/>
         <w:drawing>
           <wp:inline distT="0" distB="0" distL="0" distR="0" wp14:anchorId="41C81AD6" wp14:editId="34BA5890">
             <wp:extent cx="5925377" cy="2648320"/>
@@ -5729,6 +7769,7 @@
         <w:rPr>
           <w:noProof/>
         </w:rPr>
+        <w:lastRenderedPageBreak/>
         <w:drawing>
           <wp:inline distT="0" distB="0" distL="0" distR="0" wp14:anchorId="6EE34728" wp14:editId="202DBD5F">
             <wp:extent cx="5639587" cy="4115374"/>
@@ -5776,7 +7817,6 @@
         <w:rPr>
           <w:noProof/>
         </w:rPr>
-        <w:lastRenderedPageBreak/>
         <w:drawing>
           <wp:inline distT="0" distB="0" distL="0" distR="0" wp14:anchorId="374DFC1D" wp14:editId="356283C8">
             <wp:extent cx="5943600" cy="1203960"/>

</xml_diff>